<commit_message>
update ADB Final repost
Changed the referencing method

Co-Authored-By: shikariperera <68000383+shikariperera@users.noreply.github.com>
Co-Authored-By: Disini Disara <68101847+disinidisara03@users.noreply.github.com>
</commit_message>
<xml_diff>
--- a/Final/ADB Report Final.docx
+++ b/Final/ADB Report Final.docx
@@ -374,15 +374,7 @@
           </w:p>
           <w:p>
             <w:r>
-              <w:t xml:space="preserve">M. D. A. </w:t>
-            </w:r>
-            <w:proofErr w:type="spellStart"/>
-            <w:r>
-              <w:t>Medhavi</w:t>
-            </w:r>
-            <w:proofErr w:type="spellEnd"/>
-            <w:r>
-              <w:t xml:space="preserve"> </w:t>
+              <w:t xml:space="preserve">M. D. A. Medhavi </w:t>
             </w:r>
             <w:r>
               <w:rPr>
@@ -416,9 +408,6 @@
               <w:t xml:space="preserve"> 10709402</w:t>
             </w:r>
           </w:p>
-          <w:p/>
-          <w:p/>
-          <w:p/>
           <w:p>
             <w:pPr>
               <w:spacing w:before="240"/>
@@ -499,8 +488,9 @@
                 <w:i/>
                 <w:szCs w:val="24"/>
               </w:rPr>
-              <w:t xml:space="preserve"> aware of the possible penalties for any breach of these regulations.</w:t>
-            </w:r>
+              <w:t xml:space="preserve"> aware of the possible penalties for any breach of these regulations</w:t>
+            </w:r>
+            <w:proofErr w:type="gramStart"/>
             <w:r>
               <w:rPr>
                 <w:rFonts w:cs="Arial"/>
@@ -508,7 +498,26 @@
                 <w:i/>
                 <w:szCs w:val="24"/>
               </w:rPr>
-              <w:t xml:space="preserve">  We confirm that this is the independent work of the group.</w:t>
+              <w:t>.</w:t>
+            </w:r>
+            <w:r>
+              <w:rPr>
+                <w:rFonts w:cs="Arial"/>
+                <w:b/>
+                <w:i/>
+                <w:szCs w:val="24"/>
+              </w:rPr>
+              <w:t xml:space="preserve">  </w:t>
+            </w:r>
+            <w:proofErr w:type="gramEnd"/>
+            <w:r>
+              <w:rPr>
+                <w:rFonts w:cs="Arial"/>
+                <w:b/>
+                <w:i/>
+                <w:szCs w:val="24"/>
+              </w:rPr>
+              <w:t>We confirm that this is the independent work of the group.</w:t>
             </w:r>
           </w:p>
           <w:p/>
@@ -622,10 +631,10 @@
                   <v:path o:extrusionok="f" gradientshapeok="t" o:connecttype="rect"/>
                   <o:lock v:ext="edit" aspectratio="t"/>
                 </v:shapetype>
-                <v:shape id="_x0000_i1025" type="#_x0000_t75" style="width:98.25pt;height:63pt" o:ole="">
+                <v:shape id="_x0000_i1025" type="#_x0000_t75" style="width:98.2pt;height:62.75pt" o:ole="">
                   <v:imagedata r:id="rId8" o:title=""/>
                 </v:shape>
-                <o:OLEObject Type="Embed" ProgID="PBrush" ShapeID="_x0000_i1025" DrawAspect="Content" ObjectID="_1699721566" r:id="rId9"/>
+                <o:OLEObject Type="Embed" ProgID="Paint.Picture.1" ShapeID="_x0000_i1025" DrawAspect="Content" ObjectID="_1699782240" r:id="rId9"/>
               </w:object>
             </w:r>
             <w:r>
@@ -766,6 +775,24 @@
           <w:szCs w:val="40"/>
         </w:rPr>
       </w:pPr>
+    </w:p>
+    <w:p>
+      <w:pPr>
+        <w:spacing w:after="160" w:line="259" w:lineRule="auto"/>
+        <w:rPr>
+          <w:rFonts w:eastAsiaTheme="majorEastAsia" w:cs="Arial"/>
+          <w:sz w:val="32"/>
+          <w:szCs w:val="40"/>
+        </w:rPr>
+      </w:pPr>
+      <w:r>
+        <w:rPr>
+          <w:rFonts w:eastAsiaTheme="majorEastAsia" w:cs="Arial"/>
+          <w:sz w:val="32"/>
+          <w:szCs w:val="40"/>
+        </w:rPr>
+        <w:br w:type="page"/>
+      </w:r>
     </w:p>
     <w:sdt>
       <w:sdtPr>
@@ -805,7 +832,7 @@
           <w:r>
             <w:fldChar w:fldCharType="separate"/>
           </w:r>
-          <w:hyperlink w:anchor="_Toc89089982" w:history="1">
+          <w:hyperlink w:anchor="_Toc89169443" w:history="1">
             <w:r>
               <w:rPr>
                 <w:rStyle w:val="Hyperlink"/>
@@ -848,7 +875,7 @@
                 <w:noProof/>
                 <w:webHidden/>
               </w:rPr>
-              <w:instrText xml:space="preserve"> PAGEREF _Toc89089982 \h </w:instrText>
+              <w:instrText xml:space="preserve"> PAGEREF _Toc89169443 \h </w:instrText>
             </w:r>
             <w:r>
               <w:rPr>
@@ -868,7 +895,7 @@
                 <w:noProof/>
                 <w:webHidden/>
               </w:rPr>
-              <w:t>2</w:t>
+              <w:t>3</w:t>
             </w:r>
             <w:r>
               <w:rPr>
@@ -889,7 +916,7 @@
               <w:szCs w:val="22"/>
             </w:rPr>
           </w:pPr>
-          <w:hyperlink w:anchor="_Toc89089983" w:history="1">
+          <w:hyperlink w:anchor="_Toc89169444" w:history="1">
             <w:r>
               <w:rPr>
                 <w:rStyle w:val="Hyperlink"/>
@@ -932,7 +959,7 @@
                 <w:noProof/>
                 <w:webHidden/>
               </w:rPr>
-              <w:instrText xml:space="preserve"> PAGEREF _Toc89089983 \h </w:instrText>
+              <w:instrText xml:space="preserve"> PAGEREF _Toc89169444 \h </w:instrText>
             </w:r>
             <w:r>
               <w:rPr>
@@ -952,7 +979,7 @@
                 <w:noProof/>
                 <w:webHidden/>
               </w:rPr>
-              <w:t>2</w:t>
+              <w:t>4</w:t>
             </w:r>
             <w:r>
               <w:rPr>
@@ -973,7 +1000,7 @@
               <w:szCs w:val="22"/>
             </w:rPr>
           </w:pPr>
-          <w:hyperlink w:anchor="_Toc89089984" w:history="1">
+          <w:hyperlink w:anchor="_Toc89169445" w:history="1">
             <w:r>
               <w:rPr>
                 <w:rStyle w:val="Hyperlink"/>
@@ -1016,7 +1043,7 @@
                 <w:noProof/>
                 <w:webHidden/>
               </w:rPr>
-              <w:instrText xml:space="preserve"> PAGEREF _Toc89089984 \h </w:instrText>
+              <w:instrText xml:space="preserve"> PAGEREF _Toc89169445 \h </w:instrText>
             </w:r>
             <w:r>
               <w:rPr>
@@ -1036,7 +1063,7 @@
                 <w:noProof/>
                 <w:webHidden/>
               </w:rPr>
-              <w:t>2</w:t>
+              <w:t>4</w:t>
             </w:r>
             <w:r>
               <w:rPr>
@@ -1057,7 +1084,7 @@
               <w:szCs w:val="22"/>
             </w:rPr>
           </w:pPr>
-          <w:hyperlink w:anchor="_Toc89089985" w:history="1">
+          <w:hyperlink w:anchor="_Toc89169446" w:history="1">
             <w:r>
               <w:rPr>
                 <w:rStyle w:val="Hyperlink"/>
@@ -1100,7 +1127,7 @@
                 <w:noProof/>
                 <w:webHidden/>
               </w:rPr>
-              <w:instrText xml:space="preserve"> PAGEREF _Toc89089985 \h </w:instrText>
+              <w:instrText xml:space="preserve"> PAGEREF _Toc89169446 \h </w:instrText>
             </w:r>
             <w:r>
               <w:rPr>
@@ -1120,7 +1147,7 @@
                 <w:noProof/>
                 <w:webHidden/>
               </w:rPr>
-              <w:t>2</w:t>
+              <w:t>4</w:t>
             </w:r>
             <w:r>
               <w:rPr>
@@ -1139,7 +1166,7 @@
               <w:szCs w:val="22"/>
             </w:rPr>
           </w:pPr>
-          <w:hyperlink w:anchor="_Toc89089986" w:history="1">
+          <w:hyperlink w:anchor="_Toc89169447" w:history="1">
             <w:r>
               <w:rPr>
                 <w:rStyle w:val="Hyperlink"/>
@@ -1175,7 +1202,7 @@
               <w:rPr>
                 <w:webHidden/>
               </w:rPr>
-              <w:instrText xml:space="preserve"> PAGEREF _Toc89089986 \h </w:instrText>
+              <w:instrText xml:space="preserve"> PAGEREF _Toc89169447 \h </w:instrText>
             </w:r>
             <w:r>
               <w:rPr>
@@ -1192,7 +1219,7 @@
               <w:rPr>
                 <w:webHidden/>
               </w:rPr>
-              <w:t>2</w:t>
+              <w:t>4</w:t>
             </w:r>
             <w:r>
               <w:rPr>
@@ -1210,7 +1237,7 @@
               <w:szCs w:val="22"/>
             </w:rPr>
           </w:pPr>
-          <w:hyperlink w:anchor="_Toc89089987" w:history="1">
+          <w:hyperlink w:anchor="_Toc89169448" w:history="1">
             <w:r>
               <w:rPr>
                 <w:rStyle w:val="Hyperlink"/>
@@ -1246,7 +1273,7 @@
               <w:rPr>
                 <w:webHidden/>
               </w:rPr>
-              <w:instrText xml:space="preserve"> PAGEREF _Toc89089987 \h </w:instrText>
+              <w:instrText xml:space="preserve"> PAGEREF _Toc89169448 \h </w:instrText>
             </w:r>
             <w:r>
               <w:rPr>
@@ -1263,7 +1290,7 @@
               <w:rPr>
                 <w:webHidden/>
               </w:rPr>
-              <w:t>2</w:t>
+              <w:t>4</w:t>
             </w:r>
             <w:r>
               <w:rPr>
@@ -1281,7 +1308,7 @@
               <w:szCs w:val="22"/>
             </w:rPr>
           </w:pPr>
-          <w:hyperlink w:anchor="_Toc89089988" w:history="1">
+          <w:hyperlink w:anchor="_Toc89169449" w:history="1">
             <w:r>
               <w:rPr>
                 <w:rStyle w:val="Hyperlink"/>
@@ -1317,7 +1344,7 @@
               <w:rPr>
                 <w:webHidden/>
               </w:rPr>
-              <w:instrText xml:space="preserve"> PAGEREF _Toc89089988 \h </w:instrText>
+              <w:instrText xml:space="preserve"> PAGEREF _Toc89169449 \h </w:instrText>
             </w:r>
             <w:r>
               <w:rPr>
@@ -1334,7 +1361,7 @@
               <w:rPr>
                 <w:webHidden/>
               </w:rPr>
-              <w:t>3</w:t>
+              <w:t>5</w:t>
             </w:r>
             <w:r>
               <w:rPr>
@@ -1352,7 +1379,7 @@
               <w:szCs w:val="22"/>
             </w:rPr>
           </w:pPr>
-          <w:hyperlink w:anchor="_Toc89089989" w:history="1">
+          <w:hyperlink w:anchor="_Toc89169450" w:history="1">
             <w:r>
               <w:rPr>
                 <w:rStyle w:val="Hyperlink"/>
@@ -1388,7 +1415,7 @@
               <w:rPr>
                 <w:webHidden/>
               </w:rPr>
-              <w:instrText xml:space="preserve"> PAGEREF _Toc89089989 \h </w:instrText>
+              <w:instrText xml:space="preserve"> PAGEREF _Toc89169450 \h </w:instrText>
             </w:r>
             <w:r>
               <w:rPr>
@@ -1405,7 +1432,7 @@
               <w:rPr>
                 <w:webHidden/>
               </w:rPr>
-              <w:t>3</w:t>
+              <w:t>5</w:t>
             </w:r>
             <w:r>
               <w:rPr>
@@ -1423,7 +1450,7 @@
               <w:szCs w:val="22"/>
             </w:rPr>
           </w:pPr>
-          <w:hyperlink w:anchor="_Toc89089990" w:history="1">
+          <w:hyperlink w:anchor="_Toc89169451" w:history="1">
             <w:r>
               <w:rPr>
                 <w:rStyle w:val="Hyperlink"/>
@@ -1459,7 +1486,7 @@
               <w:rPr>
                 <w:webHidden/>
               </w:rPr>
-              <w:instrText xml:space="preserve"> PAGEREF _Toc89089990 \h </w:instrText>
+              <w:instrText xml:space="preserve"> PAGEREF _Toc89169451 \h </w:instrText>
             </w:r>
             <w:r>
               <w:rPr>
@@ -1476,7 +1503,7 @@
               <w:rPr>
                 <w:webHidden/>
               </w:rPr>
-              <w:t>4</w:t>
+              <w:t>6</w:t>
             </w:r>
             <w:r>
               <w:rPr>
@@ -1494,7 +1521,7 @@
               <w:szCs w:val="22"/>
             </w:rPr>
           </w:pPr>
-          <w:hyperlink w:anchor="_Toc89089991" w:history="1">
+          <w:hyperlink w:anchor="_Toc89169452" w:history="1">
             <w:r>
               <w:rPr>
                 <w:rStyle w:val="Hyperlink"/>
@@ -1530,7 +1557,7 @@
               <w:rPr>
                 <w:webHidden/>
               </w:rPr>
-              <w:instrText xml:space="preserve"> PAGEREF _Toc89089991 \h </w:instrText>
+              <w:instrText xml:space="preserve"> PAGEREF _Toc89169452 \h </w:instrText>
             </w:r>
             <w:r>
               <w:rPr>
@@ -1547,7 +1574,7 @@
               <w:rPr>
                 <w:webHidden/>
               </w:rPr>
-              <w:t>4</w:t>
+              <w:t>6</w:t>
             </w:r>
             <w:r>
               <w:rPr>
@@ -1565,7 +1592,7 @@
               <w:szCs w:val="22"/>
             </w:rPr>
           </w:pPr>
-          <w:hyperlink w:anchor="_Toc89089992" w:history="1">
+          <w:hyperlink w:anchor="_Toc89169453" w:history="1">
             <w:r>
               <w:rPr>
                 <w:rStyle w:val="Hyperlink"/>
@@ -1601,7 +1628,7 @@
               <w:rPr>
                 <w:webHidden/>
               </w:rPr>
-              <w:instrText xml:space="preserve"> PAGEREF _Toc89089992 \h </w:instrText>
+              <w:instrText xml:space="preserve"> PAGEREF _Toc89169453 \h </w:instrText>
             </w:r>
             <w:r>
               <w:rPr>
@@ -1618,7 +1645,7 @@
               <w:rPr>
                 <w:webHidden/>
               </w:rPr>
-              <w:t>4</w:t>
+              <w:t>6</w:t>
             </w:r>
             <w:r>
               <w:rPr>
@@ -1638,7 +1665,7 @@
               <w:szCs w:val="22"/>
             </w:rPr>
           </w:pPr>
-          <w:hyperlink w:anchor="_Toc89089993" w:history="1">
+          <w:hyperlink w:anchor="_Toc89169454" w:history="1">
             <w:r>
               <w:rPr>
                 <w:rStyle w:val="Hyperlink"/>
@@ -1681,7 +1708,7 @@
                 <w:noProof/>
                 <w:webHidden/>
               </w:rPr>
-              <w:instrText xml:space="preserve"> PAGEREF _Toc89089993 \h </w:instrText>
+              <w:instrText xml:space="preserve"> PAGEREF _Toc89169454 \h </w:instrText>
             </w:r>
             <w:r>
               <w:rPr>
@@ -1701,7 +1728,7 @@
                 <w:noProof/>
                 <w:webHidden/>
               </w:rPr>
-              <w:t>5</w:t>
+              <w:t>7</w:t>
             </w:r>
             <w:r>
               <w:rPr>
@@ -1720,7 +1747,7 @@
               <w:szCs w:val="22"/>
             </w:rPr>
           </w:pPr>
-          <w:hyperlink w:anchor="_Toc89089994" w:history="1">
+          <w:hyperlink w:anchor="_Toc89169455" w:history="1">
             <w:r>
               <w:rPr>
                 <w:rStyle w:val="Hyperlink"/>
@@ -1756,7 +1783,7 @@
               <w:rPr>
                 <w:webHidden/>
               </w:rPr>
-              <w:instrText xml:space="preserve"> PAGEREF _Toc89089994 \h </w:instrText>
+              <w:instrText xml:space="preserve"> PAGEREF _Toc89169455 \h </w:instrText>
             </w:r>
             <w:r>
               <w:rPr>
@@ -1773,7 +1800,7 @@
               <w:rPr>
                 <w:webHidden/>
               </w:rPr>
-              <w:t>5</w:t>
+              <w:t>7</w:t>
             </w:r>
             <w:r>
               <w:rPr>
@@ -1791,7 +1818,7 @@
               <w:szCs w:val="22"/>
             </w:rPr>
           </w:pPr>
-          <w:hyperlink w:anchor="_Toc89089995" w:history="1">
+          <w:hyperlink w:anchor="_Toc89169456" w:history="1">
             <w:r>
               <w:rPr>
                 <w:rStyle w:val="Hyperlink"/>
@@ -1827,7 +1854,7 @@
               <w:rPr>
                 <w:webHidden/>
               </w:rPr>
-              <w:instrText xml:space="preserve"> PAGEREF _Toc89089995 \h </w:instrText>
+              <w:instrText xml:space="preserve"> PAGEREF _Toc89169456 \h </w:instrText>
             </w:r>
             <w:r>
               <w:rPr>
@@ -1844,7 +1871,7 @@
               <w:rPr>
                 <w:webHidden/>
               </w:rPr>
-              <w:t>5</w:t>
+              <w:t>7</w:t>
             </w:r>
             <w:r>
               <w:rPr>
@@ -1862,7 +1889,7 @@
               <w:szCs w:val="22"/>
             </w:rPr>
           </w:pPr>
-          <w:hyperlink w:anchor="_Toc89089996" w:history="1">
+          <w:hyperlink w:anchor="_Toc89169457" w:history="1">
             <w:r>
               <w:rPr>
                 <w:rStyle w:val="Hyperlink"/>
@@ -1898,7 +1925,7 @@
               <w:rPr>
                 <w:webHidden/>
               </w:rPr>
-              <w:instrText xml:space="preserve"> PAGEREF _Toc89089996 \h </w:instrText>
+              <w:instrText xml:space="preserve"> PAGEREF _Toc89169457 \h </w:instrText>
             </w:r>
             <w:r>
               <w:rPr>
@@ -1915,7 +1942,7 @@
               <w:rPr>
                 <w:webHidden/>
               </w:rPr>
-              <w:t>5</w:t>
+              <w:t>7</w:t>
             </w:r>
             <w:r>
               <w:rPr>
@@ -1935,7 +1962,7 @@
               <w:szCs w:val="22"/>
             </w:rPr>
           </w:pPr>
-          <w:hyperlink w:anchor="_Toc89089997" w:history="1">
+          <w:hyperlink w:anchor="_Toc89169458" w:history="1">
             <w:r>
               <w:rPr>
                 <w:rStyle w:val="Hyperlink"/>
@@ -1978,7 +2005,7 @@
                 <w:noProof/>
                 <w:webHidden/>
               </w:rPr>
-              <w:instrText xml:space="preserve"> PAGEREF _Toc89089997 \h </w:instrText>
+              <w:instrText xml:space="preserve"> PAGEREF _Toc89169458 \h </w:instrText>
             </w:r>
             <w:r>
               <w:rPr>
@@ -1998,7 +2025,7 @@
                 <w:noProof/>
                 <w:webHidden/>
               </w:rPr>
-              <w:t>6</w:t>
+              <w:t>7</w:t>
             </w:r>
             <w:r>
               <w:rPr>
@@ -2017,7 +2044,7 @@
               <w:szCs w:val="22"/>
             </w:rPr>
           </w:pPr>
-          <w:hyperlink w:anchor="_Toc89089998" w:history="1">
+          <w:hyperlink w:anchor="_Toc89169459" w:history="1">
             <w:r>
               <w:rPr>
                 <w:rStyle w:val="Hyperlink"/>
@@ -2053,7 +2080,7 @@
               <w:rPr>
                 <w:webHidden/>
               </w:rPr>
-              <w:instrText xml:space="preserve"> PAGEREF _Toc89089998 \h </w:instrText>
+              <w:instrText xml:space="preserve"> PAGEREF _Toc89169459 \h </w:instrText>
             </w:r>
             <w:r>
               <w:rPr>
@@ -2070,7 +2097,7 @@
               <w:rPr>
                 <w:webHidden/>
               </w:rPr>
-              <w:t>6</w:t>
+              <w:t>7</w:t>
             </w:r>
             <w:r>
               <w:rPr>
@@ -2088,7 +2115,7 @@
               <w:szCs w:val="22"/>
             </w:rPr>
           </w:pPr>
-          <w:hyperlink w:anchor="_Toc89089999" w:history="1">
+          <w:hyperlink w:anchor="_Toc89169460" w:history="1">
             <w:r>
               <w:rPr>
                 <w:rStyle w:val="Hyperlink"/>
@@ -2124,7 +2151,7 @@
               <w:rPr>
                 <w:webHidden/>
               </w:rPr>
-              <w:instrText xml:space="preserve"> PAGEREF _Toc89089999 \h </w:instrText>
+              <w:instrText xml:space="preserve"> PAGEREF _Toc89169460 \h </w:instrText>
             </w:r>
             <w:r>
               <w:rPr>
@@ -2141,7 +2168,7 @@
               <w:rPr>
                 <w:webHidden/>
               </w:rPr>
-              <w:t>6</w:t>
+              <w:t>8</w:t>
             </w:r>
             <w:r>
               <w:rPr>
@@ -2159,7 +2186,7 @@
               <w:szCs w:val="22"/>
             </w:rPr>
           </w:pPr>
-          <w:hyperlink w:anchor="_Toc89090000" w:history="1">
+          <w:hyperlink w:anchor="_Toc89169461" w:history="1">
             <w:r>
               <w:rPr>
                 <w:rStyle w:val="Hyperlink"/>
@@ -2195,7 +2222,7 @@
               <w:rPr>
                 <w:webHidden/>
               </w:rPr>
-              <w:instrText xml:space="preserve"> PAGEREF _Toc89090000 \h </w:instrText>
+              <w:instrText xml:space="preserve"> PAGEREF _Toc89169461 \h </w:instrText>
             </w:r>
             <w:r>
               <w:rPr>
@@ -2212,7 +2239,7 @@
               <w:rPr>
                 <w:webHidden/>
               </w:rPr>
-              <w:t>6</w:t>
+              <w:t>8</w:t>
             </w:r>
             <w:r>
               <w:rPr>
@@ -2232,7 +2259,7 @@
               <w:szCs w:val="22"/>
             </w:rPr>
           </w:pPr>
-          <w:hyperlink w:anchor="_Toc89090001" w:history="1">
+          <w:hyperlink w:anchor="_Toc89169462" w:history="1">
             <w:r>
               <w:rPr>
                 <w:rStyle w:val="Hyperlink"/>
@@ -2275,7 +2302,7 @@
                 <w:noProof/>
                 <w:webHidden/>
               </w:rPr>
-              <w:instrText xml:space="preserve"> PAGEREF _Toc89090001 \h </w:instrText>
+              <w:instrText xml:space="preserve"> PAGEREF _Toc89169462 \h </w:instrText>
             </w:r>
             <w:r>
               <w:rPr>
@@ -2295,7 +2322,7 @@
                 <w:noProof/>
                 <w:webHidden/>
               </w:rPr>
-              <w:t>6</w:t>
+              <w:t>8</w:t>
             </w:r>
             <w:r>
               <w:rPr>
@@ -2314,7 +2341,7 @@
               <w:szCs w:val="22"/>
             </w:rPr>
           </w:pPr>
-          <w:hyperlink w:anchor="_Toc89090002" w:history="1">
+          <w:hyperlink w:anchor="_Toc89169463" w:history="1">
             <w:r>
               <w:rPr>
                 <w:rStyle w:val="Hyperlink"/>
@@ -2350,7 +2377,7 @@
               <w:rPr>
                 <w:webHidden/>
               </w:rPr>
-              <w:instrText xml:space="preserve"> PAGEREF _Toc89090002 \h </w:instrText>
+              <w:instrText xml:space="preserve"> PAGEREF _Toc89169463 \h </w:instrText>
             </w:r>
             <w:r>
               <w:rPr>
@@ -2367,7 +2394,7 @@
               <w:rPr>
                 <w:webHidden/>
               </w:rPr>
-              <w:t>6</w:t>
+              <w:t>8</w:t>
             </w:r>
             <w:r>
               <w:rPr>
@@ -2385,7 +2412,7 @@
               <w:szCs w:val="22"/>
             </w:rPr>
           </w:pPr>
-          <w:hyperlink w:anchor="_Toc89090003" w:history="1">
+          <w:hyperlink w:anchor="_Toc89169464" w:history="1">
             <w:r>
               <w:rPr>
                 <w:rStyle w:val="Hyperlink"/>
@@ -2421,7 +2448,7 @@
               <w:rPr>
                 <w:webHidden/>
               </w:rPr>
-              <w:instrText xml:space="preserve"> PAGEREF _Toc89090003 \h </w:instrText>
+              <w:instrText xml:space="preserve"> PAGEREF _Toc89169464 \h </w:instrText>
             </w:r>
             <w:r>
               <w:rPr>
@@ -2438,7 +2465,7 @@
               <w:rPr>
                 <w:webHidden/>
               </w:rPr>
-              <w:t>6</w:t>
+              <w:t>8</w:t>
             </w:r>
             <w:r>
               <w:rPr>
@@ -2456,7 +2483,7 @@
               <w:szCs w:val="22"/>
             </w:rPr>
           </w:pPr>
-          <w:hyperlink w:anchor="_Toc89090004" w:history="1">
+          <w:hyperlink w:anchor="_Toc89169465" w:history="1">
             <w:r>
               <w:rPr>
                 <w:rStyle w:val="Hyperlink"/>
@@ -2492,7 +2519,7 @@
               <w:rPr>
                 <w:webHidden/>
               </w:rPr>
-              <w:instrText xml:space="preserve"> PAGEREF _Toc89090004 \h </w:instrText>
+              <w:instrText xml:space="preserve"> PAGEREF _Toc89169465 \h </w:instrText>
             </w:r>
             <w:r>
               <w:rPr>
@@ -2509,7 +2536,7 @@
               <w:rPr>
                 <w:webHidden/>
               </w:rPr>
-              <w:t>7</w:t>
+              <w:t>8</w:t>
             </w:r>
             <w:r>
               <w:rPr>
@@ -2529,7 +2556,7 @@
               <w:szCs w:val="22"/>
             </w:rPr>
           </w:pPr>
-          <w:hyperlink w:anchor="_Toc89090005" w:history="1">
+          <w:hyperlink w:anchor="_Toc89169466" w:history="1">
             <w:r>
               <w:rPr>
                 <w:rStyle w:val="Hyperlink"/>
@@ -2572,7 +2599,7 @@
                 <w:noProof/>
                 <w:webHidden/>
               </w:rPr>
-              <w:instrText xml:space="preserve"> PAGEREF _Toc89090005 \h </w:instrText>
+              <w:instrText xml:space="preserve"> PAGEREF _Toc89169466 \h </w:instrText>
             </w:r>
             <w:r>
               <w:rPr>
@@ -2592,7 +2619,7 @@
                 <w:noProof/>
                 <w:webHidden/>
               </w:rPr>
-              <w:t>7</w:t>
+              <w:t>9</w:t>
             </w:r>
             <w:r>
               <w:rPr>
@@ -2611,7 +2638,7 @@
               <w:szCs w:val="22"/>
             </w:rPr>
           </w:pPr>
-          <w:hyperlink w:anchor="_Toc89090006" w:history="1">
+          <w:hyperlink w:anchor="_Toc89169467" w:history="1">
             <w:r>
               <w:rPr>
                 <w:rStyle w:val="Hyperlink"/>
@@ -2647,7 +2674,7 @@
               <w:rPr>
                 <w:webHidden/>
               </w:rPr>
-              <w:instrText xml:space="preserve"> PAGEREF _Toc89090006 \h </w:instrText>
+              <w:instrText xml:space="preserve"> PAGEREF _Toc89169467 \h </w:instrText>
             </w:r>
             <w:r>
               <w:rPr>
@@ -2664,7 +2691,7 @@
               <w:rPr>
                 <w:webHidden/>
               </w:rPr>
-              <w:t>7</w:t>
+              <w:t>9</w:t>
             </w:r>
             <w:r>
               <w:rPr>
@@ -2682,7 +2709,7 @@
               <w:szCs w:val="22"/>
             </w:rPr>
           </w:pPr>
-          <w:hyperlink w:anchor="_Toc89090007" w:history="1">
+          <w:hyperlink w:anchor="_Toc89169468" w:history="1">
             <w:r>
               <w:rPr>
                 <w:rStyle w:val="Hyperlink"/>
@@ -2718,7 +2745,7 @@
               <w:rPr>
                 <w:webHidden/>
               </w:rPr>
-              <w:instrText xml:space="preserve"> PAGEREF _Toc89090007 \h </w:instrText>
+              <w:instrText xml:space="preserve"> PAGEREF _Toc89169468 \h </w:instrText>
             </w:r>
             <w:r>
               <w:rPr>
@@ -2735,7 +2762,7 @@
               <w:rPr>
                 <w:webHidden/>
               </w:rPr>
-              <w:t>7</w:t>
+              <w:t>9</w:t>
             </w:r>
             <w:r>
               <w:rPr>
@@ -2753,7 +2780,7 @@
               <w:szCs w:val="22"/>
             </w:rPr>
           </w:pPr>
-          <w:hyperlink w:anchor="_Toc89090008" w:history="1">
+          <w:hyperlink w:anchor="_Toc89169469" w:history="1">
             <w:r>
               <w:rPr>
                 <w:rStyle w:val="Hyperlink"/>
@@ -2789,7 +2816,7 @@
               <w:rPr>
                 <w:webHidden/>
               </w:rPr>
-              <w:instrText xml:space="preserve"> PAGEREF _Toc89090008 \h </w:instrText>
+              <w:instrText xml:space="preserve"> PAGEREF _Toc89169469 \h </w:instrText>
             </w:r>
             <w:r>
               <w:rPr>
@@ -2806,7 +2833,7 @@
               <w:rPr>
                 <w:webHidden/>
               </w:rPr>
-              <w:t>7</w:t>
+              <w:t>9</w:t>
             </w:r>
             <w:r>
               <w:rPr>
@@ -2826,7 +2853,7 @@
               <w:szCs w:val="22"/>
             </w:rPr>
           </w:pPr>
-          <w:hyperlink w:anchor="_Toc89090009" w:history="1">
+          <w:hyperlink w:anchor="_Toc89169470" w:history="1">
             <w:r>
               <w:rPr>
                 <w:rStyle w:val="Hyperlink"/>
@@ -2869,7 +2896,7 @@
                 <w:noProof/>
                 <w:webHidden/>
               </w:rPr>
-              <w:instrText xml:space="preserve"> PAGEREF _Toc89090009 \h </w:instrText>
+              <w:instrText xml:space="preserve"> PAGEREF _Toc89169470 \h </w:instrText>
             </w:r>
             <w:r>
               <w:rPr>
@@ -2889,7 +2916,7 @@
                 <w:noProof/>
                 <w:webHidden/>
               </w:rPr>
-              <w:t>8</w:t>
+              <w:t>9</w:t>
             </w:r>
             <w:r>
               <w:rPr>
@@ -2910,7 +2937,7 @@
               <w:szCs w:val="22"/>
             </w:rPr>
           </w:pPr>
-          <w:hyperlink w:anchor="_Toc89090010" w:history="1">
+          <w:hyperlink w:anchor="_Toc89169471" w:history="1">
             <w:r>
               <w:rPr>
                 <w:rStyle w:val="Hyperlink"/>
@@ -2953,7 +2980,7 @@
                 <w:noProof/>
                 <w:webHidden/>
               </w:rPr>
-              <w:instrText xml:space="preserve"> PAGEREF _Toc89090010 \h </w:instrText>
+              <w:instrText xml:space="preserve"> PAGEREF _Toc89169471 \h </w:instrText>
             </w:r>
             <w:r>
               <w:rPr>
@@ -2973,7 +3000,7 @@
                 <w:noProof/>
                 <w:webHidden/>
               </w:rPr>
-              <w:t>8</w:t>
+              <w:t>10</w:t>
             </w:r>
             <w:r>
               <w:rPr>
@@ -2985,6 +3012,11 @@
           </w:hyperlink>
         </w:p>
         <w:p>
+          <w:pPr>
+            <w:rPr>
+              <w:noProof/>
+            </w:rPr>
+          </w:pPr>
           <w:r>
             <w:rPr>
               <w:noProof/>
@@ -2996,19 +3028,25 @@
     </w:sdt>
     <w:p>
       <w:pPr>
+        <w:spacing w:after="160" w:line="259" w:lineRule="auto"/>
         <w:rPr>
-          <w:rFonts w:eastAsiaTheme="majorEastAsia" w:cs="Arial"/>
-          <w:sz w:val="32"/>
-          <w:szCs w:val="40"/>
+          <w:noProof/>
         </w:rPr>
       </w:pPr>
+      <w:r>
+        <w:rPr>
+          <w:noProof/>
+        </w:rPr>
+        <w:br w:type="page"/>
+      </w:r>
     </w:p>
     <w:p>
       <w:pPr>
         <w:pStyle w:val="Heading1"/>
       </w:pPr>
-      <w:bookmarkStart w:id="0" w:name="_Toc89089982"/>
-      <w:r>
+      <w:bookmarkStart w:id="0" w:name="_Toc89169443"/>
+      <w:r>
+        <w:lastRenderedPageBreak/>
         <w:t>Acknowledgement</w:t>
       </w:r>
       <w:bookmarkEnd w:id="0"/>
@@ -3089,7 +3127,7 @@
       <w:pPr>
         <w:pStyle w:val="Heading1"/>
       </w:pPr>
-      <w:bookmarkStart w:id="1" w:name="_Toc89089983"/>
+      <w:bookmarkStart w:id="1" w:name="_Toc89169444"/>
       <w:r>
         <w:t>Abstract</w:t>
       </w:r>
@@ -3160,12 +3198,12 @@
       <w:pPr>
         <w:pStyle w:val="Heading1"/>
       </w:pPr>
-      <w:bookmarkStart w:id="2" w:name="_Toc89089984"/>
-      <w:bookmarkStart w:id="3" w:name="_Hlk88489593"/>
+      <w:bookmarkStart w:id="2" w:name="_Hlk88489593"/>
+      <w:bookmarkStart w:id="3" w:name="_Toc89169445"/>
       <w:r>
         <w:t>Introduction:</w:t>
       </w:r>
-      <w:bookmarkEnd w:id="2"/>
+      <w:bookmarkEnd w:id="3"/>
     </w:p>
     <w:p>
       <w:r>
@@ -3174,7 +3212,6 @@
     </w:p>
     <w:p>
       <w:r>
-        <w:lastRenderedPageBreak/>
         <w:t>As of June 2021, the Tesla Model 3 has become the first plug-in electric car to sell 1 million units globally. With a market capitalization of $1.118 Trillion, this has officially placed Tesla at the world’s 6</w:t>
       </w:r>
       <w:r>
@@ -3191,7 +3228,7 @@
       <w:pPr>
         <w:pStyle w:val="Heading1"/>
       </w:pPr>
-      <w:bookmarkStart w:id="4" w:name="_Toc89089985"/>
+      <w:bookmarkStart w:id="4" w:name="_Toc89169446"/>
       <w:r>
         <w:t>How Tesla utilizes Big Data</w:t>
       </w:r>
@@ -3201,7 +3238,7 @@
       <w:pPr>
         <w:pStyle w:val="Heading2"/>
       </w:pPr>
-      <w:bookmarkStart w:id="5" w:name="_Toc89089986"/>
+      <w:bookmarkStart w:id="5" w:name="_Toc89169447"/>
       <w:r>
         <w:t>What is Big Data?</w:t>
       </w:r>
@@ -3216,7 +3253,7 @@
       <w:pPr>
         <w:pStyle w:val="Heading2"/>
       </w:pPr>
-      <w:bookmarkStart w:id="6" w:name="_Toc89089987"/>
+      <w:bookmarkStart w:id="6" w:name="_Toc89169448"/>
       <w:r>
         <w:t>Big Data and Tesla</w:t>
       </w:r>
@@ -3232,6 +3269,7 @@
     </w:p>
     <w:p>
       <w:r>
+        <w:lastRenderedPageBreak/>
         <w:t xml:space="preserve">It is undeniable that Tesla is pre-eminent in the electric vehicle game. This is mainly because of how deeply Tesla relies on big data, artificial </w:t>
       </w:r>
       <w:r>
@@ -3250,7 +3288,7 @@
       <w:pPr>
         <w:pStyle w:val="Heading2"/>
       </w:pPr>
-      <w:bookmarkStart w:id="7" w:name="_Toc89089988"/>
+      <w:bookmarkStart w:id="7" w:name="_Toc89169449"/>
       <w:r>
         <w:t>How Tesla utilizes Big Data in Autonomous Cars</w:t>
       </w:r>
@@ -3301,7 +3339,6 @@
     </w:p>
     <w:p>
       <w:r>
-        <w:lastRenderedPageBreak/>
         <w:t xml:space="preserve">From this data analysis, the driver’s actions and the car’s positions are combined and mapped. This enables Tesla’s primary autopilot data tracking system to determine the paths that the car takes. </w:t>
       </w:r>
     </w:p>
@@ -3319,7 +3356,7 @@
       <w:pPr>
         <w:pStyle w:val="Heading2"/>
       </w:pPr>
-      <w:bookmarkStart w:id="8" w:name="_Toc89089989"/>
+      <w:bookmarkStart w:id="8" w:name="_Toc89169450"/>
       <w:r>
         <w:t>How Tesla leverages Big Data using Artificial Intelligence (AI)</w:t>
       </w:r>
@@ -3352,7 +3389,11 @@
     </w:p>
     <w:p>
       <w:r>
-        <w:t>To do this, Tesla gathers the appropriate data needed to train algorithms to feed the AIs. The company crowdsources data from thousands and thousands of vehicles in use on the roads. This bestows Tesla with an exuberant advantage. Data that ranges from driver behavior all the way to the internal and external sensors are all gathered.</w:t>
+        <w:t xml:space="preserve">To do this, Tesla gathers the appropriate data needed to train algorithms to feed the AIs. The company crowdsources data from thousands and thousands of vehicles in use </w:t>
+      </w:r>
+      <w:r>
+        <w:lastRenderedPageBreak/>
+        <w:t>on the roads. This bestows Tesla with an exuberant advantage. Data that ranges from driver behavior all the way to the internal and external sensors are all gathered.</w:t>
       </w:r>
     </w:p>
     <w:p>
@@ -3391,7 +3432,7 @@
       <w:pPr>
         <w:pStyle w:val="Heading2"/>
       </w:pPr>
-      <w:bookmarkStart w:id="9" w:name="_Toc89089990"/>
+      <w:bookmarkStart w:id="9" w:name="_Toc89169451"/>
       <w:r>
         <w:t>How Tesla uses Big Data for Decision Making</w:t>
       </w:r>
@@ -3406,7 +3447,7 @@
       <w:pPr>
         <w:pStyle w:val="Heading2"/>
       </w:pPr>
-      <w:bookmarkStart w:id="10" w:name="_Toc89089991"/>
+      <w:bookmarkStart w:id="10" w:name="_Toc89169452"/>
       <w:r>
         <w:t>How Tesla uses Big Data for Customer Satisfaction</w:t>
       </w:r>
@@ -3482,7 +3523,6 @@
         </w:sdtContent>
       </w:sdt>
     </w:p>
-    <w:p/>
     <w:p>
       <w:pPr>
         <w:pStyle w:val="ListParagraph"/>
@@ -3509,55 +3549,105 @@
         </w:numPr>
       </w:pPr>
       <w:r>
+        <w:t xml:space="preserve">Big Data utilization for Data driven design </w:t>
+      </w:r>
+    </w:p>
+    <w:p>
+      <w:r>
+        <w:t xml:space="preserve">Tesla’s vehicles gather movements from a number of sensors. The data obtained from the sensors help in strengthening Tesla’s self-driving technology. It also contributes towards beneficial customer insights. This aids Tesla in obtaining a clear understanding of who their customers are (individually and as a whole). </w:t>
+      </w:r>
+    </w:p>
+    <w:p>
+      <w:r>
+        <w:t xml:space="preserve">Big Data utilization for Dynamic personalization </w:t>
+      </w:r>
+    </w:p>
+    <w:p>
+      <w:r>
+        <w:t xml:space="preserve">Apart from </w:t>
+      </w:r>
+      <w:r>
+        <w:t>most</w:t>
+      </w:r>
+      <w:r>
+        <w:t xml:space="preserve"> other vehicle companies, Tesla aspires to devise a fluid system which is updatable while the system improves. Tesla has an entirely upgradable dashboard, meaning that as software upgrades over time, the improvement and development of the driving experience will also be witnessed. Innovative and dynamic personalization is supported by the internal software and the fluid dashboard.</w:t>
+      </w:r>
+    </w:p>
+    <w:p>
+      <w:pPr>
+        <w:pStyle w:val="Heading2"/>
+      </w:pPr>
+      <w:bookmarkStart w:id="11" w:name="_Toc89169453"/>
+      <w:r>
+        <w:t>Tesla and Cloud</w:t>
+      </w:r>
+      <w:bookmarkEnd w:id="11"/>
+    </w:p>
+    <w:p>
+      <w:r>
+        <w:t xml:space="preserve">As Tesla’s technical requirements and business complexities advance, the company has acclimated to Cloud. It addresses big data, </w:t>
+      </w:r>
+      <w:r>
+        <w:t>scalability,</w:t>
+      </w:r>
+      <w:r>
+        <w:t xml:space="preserve"> and advanced analytical needs, also holding the advantage of platform expansions and far-reaching capabilities. </w:t>
+      </w:r>
+    </w:p>
+    <w:p>
+      <w:r>
         <w:lastRenderedPageBreak/>
-        <w:t xml:space="preserve">Big Data utilization for Data driven design </w:t>
-      </w:r>
-    </w:p>
-    <w:p>
-      <w:r>
-        <w:t xml:space="preserve">Tesla’s vehicles gather movements from a number of sensors. The data obtained from the sensors help in strengthening Tesla’s self-driving technology. It also contributes towards beneficial customer insights. This aids Tesla in obtaining a clear understanding of who their customers are (individually and as a whole). </w:t>
-      </w:r>
-    </w:p>
-    <w:p>
-      <w:r>
-        <w:t xml:space="preserve">Big Data utilization for Dynamic personalization </w:t>
-      </w:r>
-    </w:p>
-    <w:p>
-      <w:r>
-        <w:t xml:space="preserve">Apart from </w:t>
-      </w:r>
-      <w:r>
-        <w:t>most</w:t>
-      </w:r>
-      <w:r>
-        <w:t xml:space="preserve"> other vehicle companies, Tesla aspires to devise a fluid system which is updatable while the system improves. Tesla has an entirely upgradable dashboard, meaning that as software upgrades over time, the improvement and development of the driving experience will also be witnessed. Innovative and dynamic personalization is supported by the internal software and the fluid dashboard.</w:t>
-      </w:r>
+        <w:t>Every Tesla vehicle dispatches data to the cloud instantaneously, even when it’s not autopilot enabled. Data is accumulated in the cloud to help enhance and improve the AI model</w:t>
+      </w:r>
+      <w:r>
+        <w:t xml:space="preserve">. </w:t>
+      </w:r>
+    </w:p>
+    <w:p>
+      <w:r>
+        <w:t xml:space="preserve">All software updates are handled by the cloud when in connection. </w:t>
+      </w:r>
+      <w:r>
+        <w:t>To</w:t>
+      </w:r>
+      <w:r>
+        <w:t xml:space="preserve"> improve functionality, data is sent back to the cloud server whenever a vehicle goes into autopilot mode. Via software updates, this intelligence is pushed back to Tesla’s cars.</w:t>
+      </w:r>
+    </w:p>
+    <w:p>
+      <w:r>
+        <w:t>Currently, Tesla is preparing to maneuver driver profiles to the cloud with the interest of synching them between vehicles</w:t>
+      </w:r>
+      <w:r>
+        <w:t xml:space="preserve">. </w:t>
+      </w:r>
+      <w:r>
+        <w:t xml:space="preserve">It will also load all preferable settings onto the Tesla vehicle that the driver is currently using. This will adulate a smooth experience for owners of multiple Tesla vehicles or even for those who are renting or sharing a Tesla. </w:t>
+      </w:r>
+    </w:p>
+    <w:p>
+      <w:pPr>
+        <w:pStyle w:val="Heading1"/>
+      </w:pPr>
+      <w:bookmarkStart w:id="12" w:name="_Toc89169454"/>
+      <w:r>
+        <w:t>Data Mining at Tesla</w:t>
+      </w:r>
+      <w:bookmarkEnd w:id="12"/>
     </w:p>
     <w:p>
       <w:pPr>
         <w:pStyle w:val="Heading2"/>
       </w:pPr>
-      <w:bookmarkStart w:id="11" w:name="_Toc89089992"/>
-      <w:r>
-        <w:t>Tesla and Cloud</w:t>
-      </w:r>
-      <w:bookmarkEnd w:id="11"/>
-    </w:p>
-    <w:p>
-      <w:r>
-        <w:t xml:space="preserve">As Tesla’s technical requirements and business complexities advance, the company has acclimated to Cloud. It addresses big data, </w:t>
-      </w:r>
-      <w:r>
-        <w:t>scalability,</w:t>
-      </w:r>
-      <w:r>
-        <w:t xml:space="preserve"> and advanced analytical needs, also holding the advantage of platform expansions and far-reaching capabilities. </w:t>
-      </w:r>
-    </w:p>
-    <w:p>
-      <w:r>
-        <w:t>Every Tesla vehicle dispatches data to the cloud instantaneously, even when it’s not autopilot enabled. Data is accumulated in the cloud to help enhance and improve the AI model</w:t>
+      <w:bookmarkStart w:id="13" w:name="_Toc89169455"/>
+      <w:r>
+        <w:t>Tesla and Data Mining</w:t>
+      </w:r>
+      <w:bookmarkEnd w:id="13"/>
+    </w:p>
+    <w:p>
+      <w:r>
+        <w:t>Data mining is the procedure of examining immense amounts of data in furtherance of anticipating patterns and trends. Companies utilize the process of Data Mining to acquire useful information from raw data</w:t>
       </w:r>
       <w:r>
         <w:t xml:space="preserve">. </w:t>
@@ -3565,76 +3655,26 @@
     </w:p>
     <w:p>
       <w:r>
-        <w:t xml:space="preserve">All software updates are handled by the cloud when in connection. </w:t>
-      </w:r>
-      <w:r>
-        <w:t>To</w:t>
-      </w:r>
-      <w:r>
-        <w:t xml:space="preserve"> improve functionality, data is sent back to the cloud server whenever a vehicle goes into autopilot mode. Via software updates, this intelligence is pushed back to Tesla’s cars.</w:t>
-      </w:r>
-    </w:p>
-    <w:p>
-      <w:r>
-        <w:t>Currently, Tesla is preparing to maneuver driver profiles to the cloud with the interest of synching them between vehicles</w:t>
+        <w:t>Tesla has the contingency to develop more potent marketing strategies, boost sales and amass a more superior market position with the utilization and identification of the patterns and trends from the data.</w:t>
+      </w:r>
+    </w:p>
+    <w:p>
+      <w:pPr>
+        <w:pStyle w:val="Heading2"/>
+      </w:pPr>
+      <w:bookmarkStart w:id="14" w:name="_Toc89169456"/>
+      <w:r>
+        <w:t>Data Mining in reverence to Autonomous Cars</w:t>
+      </w:r>
+      <w:bookmarkEnd w:id="14"/>
+    </w:p>
+    <w:p>
+      <w:r>
+        <w:t>Tesla’s vehicles harvest data with cameras and sensors every second while you are driving, even while Autopilot is off</w:t>
       </w:r>
       <w:r>
         <w:t xml:space="preserve">. </w:t>
       </w:r>
-      <w:r>
-        <w:t xml:space="preserve">It will also load all preferable settings onto the Tesla vehicle that the driver is currently using. This will adulate a smooth experience for owners of multiple Tesla vehicles or even for those who are renting or sharing a Tesla. </w:t>
-      </w:r>
-    </w:p>
-    <w:p>
-      <w:pPr>
-        <w:pStyle w:val="Heading1"/>
-      </w:pPr>
-      <w:bookmarkStart w:id="12" w:name="_Toc89089993"/>
-      <w:r>
-        <w:t>Data Mining at Tesla</w:t>
-      </w:r>
-      <w:bookmarkEnd w:id="12"/>
-    </w:p>
-    <w:p>
-      <w:pPr>
-        <w:pStyle w:val="Heading2"/>
-      </w:pPr>
-      <w:bookmarkStart w:id="13" w:name="_Toc89089994"/>
-      <w:r>
-        <w:t>Tesla and Data Mining</w:t>
-      </w:r>
-      <w:bookmarkEnd w:id="13"/>
-    </w:p>
-    <w:p>
-      <w:r>
-        <w:t>Data mining is the procedure of examining immense amounts of data in furtherance of anticipating patterns and trends. Companies utilize the process of Data Mining to acquire useful information from raw data</w:t>
-      </w:r>
-      <w:r>
-        <w:t xml:space="preserve">. </w:t>
-      </w:r>
-    </w:p>
-    <w:p>
-      <w:r>
-        <w:t>Tesla has the contingency to develop more potent marketing strategies, boost sales and amass a more superior market position with the utilization and identification of the patterns and trends from the data.</w:t>
-      </w:r>
-    </w:p>
-    <w:p>
-      <w:pPr>
-        <w:pStyle w:val="Heading2"/>
-      </w:pPr>
-      <w:bookmarkStart w:id="14" w:name="_Toc89089995"/>
-      <w:r>
-        <w:t>Data Mining in reverence to Autonomous Cars</w:t>
-      </w:r>
-      <w:bookmarkEnd w:id="14"/>
-    </w:p>
-    <w:p>
-      <w:r>
-        <w:t>Tesla’s vehicles harvest data with cameras and sensors every second while you are driving, even while Autopilot is off</w:t>
-      </w:r>
-      <w:r>
-        <w:t xml:space="preserve">. </w:t>
-      </w:r>
     </w:p>
     <w:p>
       <w:r>
@@ -3667,11 +3707,7 @@
         <w:t>roads</w:t>
       </w:r>
       <w:r>
-        <w:t xml:space="preserve">, hazardous danger zones and where an average amount of vehicles slow down. It is proclaimed </w:t>
-      </w:r>
-      <w:r>
-        <w:lastRenderedPageBreak/>
-        <w:t xml:space="preserve">that this data holds an accuracy x100 than other common navigation systems. </w:t>
+        <w:t xml:space="preserve">, hazardous danger zones and where an average amount of vehicles slow down. It is proclaimed that this data holds an accuracy x100 than other common navigation systems. </w:t>
       </w:r>
       <w:sdt>
         <w:sdtPr>
@@ -3693,7 +3729,7 @@
             <w:rPr>
               <w:noProof/>
             </w:rPr>
-            <w:t>(Lobzhanidze, Improving Experience Through Data, the Tesla Way, 2021)</w:t>
+            <w:t>(Lobzhanidze, 2021)</w:t>
           </w:r>
           <w:r>
             <w:fldChar w:fldCharType="end"/>
@@ -3708,7 +3744,7 @@
       <w:r>
         <w:t xml:space="preserve"> </w:t>
       </w:r>
-      <w:bookmarkStart w:id="15" w:name="_Toc89089996"/>
+      <w:bookmarkStart w:id="15" w:name="_Toc89169457"/>
       <w:r>
         <w:t>Data Mining for Customer Satisfaction, Loyalty and Personalization</w:t>
       </w:r>
@@ -3736,7 +3772,7 @@
       <w:pPr>
         <w:pStyle w:val="Heading1"/>
       </w:pPr>
-      <w:bookmarkStart w:id="16" w:name="_Toc89089997"/>
+      <w:bookmarkStart w:id="16" w:name="_Toc89169458"/>
       <w:r>
         <w:t>Tesla and Data Warehousing</w:t>
       </w:r>
@@ -3746,7 +3782,7 @@
       <w:pPr>
         <w:pStyle w:val="Heading2"/>
       </w:pPr>
-      <w:bookmarkStart w:id="17" w:name="_Toc89089998"/>
+      <w:bookmarkStart w:id="17" w:name="_Toc89169459"/>
       <w:r>
         <w:t>What is Data Warehousing?</w:t>
       </w:r>
@@ -3754,6 +3790,7 @@
     </w:p>
     <w:p>
       <w:r>
+        <w:lastRenderedPageBreak/>
         <w:t>Data Warehousing is the method of gathering and managing data from various sources in pursuance of providing substantial business insights</w:t>
       </w:r>
       <w:r>
@@ -3781,7 +3818,7 @@
       <w:pPr>
         <w:pStyle w:val="Heading2"/>
       </w:pPr>
-      <w:bookmarkStart w:id="18" w:name="_Toc89089999"/>
+      <w:bookmarkStart w:id="18" w:name="_Toc89169460"/>
       <w:r>
         <w:t>Tesla and Cloud Data Warehousing</w:t>
       </w:r>
@@ -3807,7 +3844,7 @@
       <w:pPr>
         <w:pStyle w:val="Heading2"/>
       </w:pPr>
-      <w:bookmarkStart w:id="19" w:name="_Toc89090000"/>
+      <w:bookmarkStart w:id="19" w:name="_Toc89169461"/>
       <w:r>
         <w:t>Problems faced with Cloud Data Warehousing at Tesla</w:t>
       </w:r>
@@ -3869,17 +3906,9 @@
     </w:p>
     <w:p>
       <w:pPr>
-        <w:rPr>
-          <w:sz w:val="28"/>
-          <w:szCs w:val="28"/>
-        </w:rPr>
-      </w:pPr>
-    </w:p>
-    <w:p>
-      <w:pPr>
         <w:pStyle w:val="Heading1"/>
       </w:pPr>
-      <w:bookmarkStart w:id="20" w:name="_Toc89090001"/>
+      <w:bookmarkStart w:id="20" w:name="_Toc89169462"/>
       <w:r>
         <w:t>Tesla and Knowledge Management</w:t>
       </w:r>
@@ -3889,7 +3918,7 @@
       <w:pPr>
         <w:pStyle w:val="Heading2"/>
       </w:pPr>
-      <w:bookmarkStart w:id="21" w:name="_Toc89090002"/>
+      <w:bookmarkStart w:id="21" w:name="_Toc89169463"/>
       <w:r>
         <w:t>What is Knowledge Management?</w:t>
       </w:r>
@@ -3908,7 +3937,6 @@
     </w:p>
     <w:p>
       <w:r>
-        <w:lastRenderedPageBreak/>
         <w:t xml:space="preserve">The use of Knowledge Management greatly aids organizations to advance the efficiency of managerial aspects and decision making. It compliments a more dynamic workplace, better constructive organizational knowledge, decisive decision making and compliments employee happiness. </w:t>
       </w:r>
     </w:p>
@@ -3916,7 +3944,7 @@
       <w:pPr>
         <w:pStyle w:val="Heading2"/>
       </w:pPr>
-      <w:bookmarkStart w:id="22" w:name="_Toc89090003"/>
+      <w:bookmarkStart w:id="22" w:name="_Toc89169464"/>
       <w:r>
         <w:t>How does Tesla utilize Knowledge Management?</w:t>
       </w:r>
@@ -4015,7 +4043,14 @@
         <w:rPr>
           <w:rFonts w:cstheme="minorHAnsi"/>
         </w:rPr>
-        <w:t xml:space="preserve"> consequent to technology employed within the firm. With the aim of instilling motivation and deriving abundant productivity, Tesla presents their employees with recognition and rewards. This helps their employees become more driven and focused. Monetary gain is the key motivative for employees, so Tesla overtures rewards of revenue. Furthermore, this also emulates a positive working environment within the organization. </w:t>
+        <w:t xml:space="preserve"> consequent to technology employed within the firm. With the aim of instilling motivation and deriving </w:t>
+      </w:r>
+      <w:r>
+        <w:rPr>
+          <w:rFonts w:cstheme="minorHAnsi"/>
+        </w:rPr>
+        <w:lastRenderedPageBreak/>
+        <w:t xml:space="preserve">abundant productivity, Tesla presents their employees with recognition and rewards. This helps their employees become more driven and focused. Monetary gain is the key motivative for employees, so Tesla overtures rewards of revenue. Furthermore, this also emulates a positive working environment within the organization. </w:t>
       </w:r>
       <w:sdt>
         <w:sdtPr>
@@ -4062,7 +4097,7 @@
       <w:pPr>
         <w:pStyle w:val="Heading2"/>
       </w:pPr>
-      <w:bookmarkStart w:id="23" w:name="_Toc89090004"/>
+      <w:bookmarkStart w:id="23" w:name="_Toc89169465"/>
       <w:r>
         <w:t>Problems faced with Knowledge Management at Tesla</w:t>
       </w:r>
@@ -4085,7 +4120,7 @@
       <w:pPr>
         <w:pStyle w:val="Heading1"/>
       </w:pPr>
-      <w:bookmarkStart w:id="24" w:name="_Toc89090005"/>
+      <w:bookmarkStart w:id="24" w:name="_Toc89169466"/>
       <w:r>
         <w:t>Business Intelligence at Tesla</w:t>
       </w:r>
@@ -4095,7 +4130,7 @@
       <w:pPr>
         <w:pStyle w:val="Heading2"/>
       </w:pPr>
-      <w:bookmarkStart w:id="25" w:name="_Toc89090006"/>
+      <w:bookmarkStart w:id="25" w:name="_Toc89169467"/>
       <w:r>
         <w:t>What is Business Intelligence?</w:t>
       </w:r>
@@ -4115,7 +4150,7 @@
       <w:pPr>
         <w:pStyle w:val="Heading2"/>
       </w:pPr>
-      <w:bookmarkStart w:id="26" w:name="_Toc89090007"/>
+      <w:bookmarkStart w:id="26" w:name="_Toc89169468"/>
       <w:r>
         <w:t>How does Tesla utilize Business Intelligence?</w:t>
       </w:r>
@@ -4173,9 +4208,8 @@
       <w:pPr>
         <w:pStyle w:val="Heading2"/>
       </w:pPr>
-      <w:bookmarkStart w:id="27" w:name="_Toc89090008"/>
-      <w:r>
-        <w:lastRenderedPageBreak/>
+      <w:bookmarkStart w:id="27" w:name="_Toc89169469"/>
+      <w:r>
         <w:t>Microsoft Power BI</w:t>
       </w:r>
       <w:bookmarkEnd w:id="27"/>
@@ -4439,8 +4473,9 @@
       <w:pPr>
         <w:pStyle w:val="Heading1"/>
       </w:pPr>
-      <w:bookmarkStart w:id="28" w:name="_Toc89090009"/>
-      <w:r>
+      <w:bookmarkStart w:id="28" w:name="_Toc89169470"/>
+      <w:r>
+        <w:lastRenderedPageBreak/>
         <w:t>Summary</w:t>
       </w:r>
       <w:bookmarkEnd w:id="28"/>
@@ -4485,7 +4520,7 @@
       <w:pPr>
         <w:pStyle w:val="Heading1"/>
       </w:pPr>
-      <w:bookmarkStart w:id="29" w:name="_Toc89090010"/>
+      <w:bookmarkStart w:id="29" w:name="_Toc89169471"/>
       <w:r>
         <w:t>Conclusion</w:t>
       </w:r>
@@ -4502,7 +4537,16 @@
         <w:t xml:space="preserve"> and vision as a company. Tesla is known to be a data driven company and has actively taken advantage of data to incite electric cars towards greater heights. The benefits of utilizing data from a variety of sources has assisted Tesla in many aspects. Tesla’s customer satisfaction, maintenance, customer service and engagement, vehicle performance, research and development and the improvement of future products have all benefitted from the utilization of data. The implementation of Big Data, Knowledge Management, Data Mining, Data Warehousing and Business Intelligence will enact Tesla in achieving more milestones in the foreseeable future.</w:t>
       </w:r>
     </w:p>
-    <w:bookmarkEnd w:id="3" w:displacedByCustomXml="next"/>
+    <w:p>
+      <w:pPr>
+        <w:spacing w:after="160" w:line="259" w:lineRule="auto"/>
+      </w:pPr>
+      <w:r>
+        <w:br w:type="page"/>
+      </w:r>
+    </w:p>
+    <w:p/>
+    <w:bookmarkEnd w:id="2" w:displacedByCustomXml="next"/>
     <w:sdt>
       <w:sdtPr>
         <w:rPr>
@@ -4518,19 +4562,37 @@
       </w:sdtPr>
       <w:sdtEndPr>
         <w:rPr>
-          <w:rFonts w:ascii="Arial" w:eastAsia="Times New Roman" w:hAnsi="Arial" w:cs="Times New Roman"/>
-          <w:sz w:val="24"/>
+          <w:rFonts w:ascii="Arial" w:eastAsia="Times New Roman" w:hAnsi="Arial" w:cs="Arial"/>
+          <w:sz w:val="20"/>
           <w:szCs w:val="20"/>
         </w:rPr>
       </w:sdtEndPr>
       <w:sdtContent>
         <w:p>
+          <w:pPr>
+            <w:rPr>
+              <w:rFonts w:cs="Arial"/>
+              <w:b/>
+              <w:bCs/>
+              <w:szCs w:val="24"/>
+            </w:rPr>
+          </w:pPr>
           <w:r>
+            <w:rPr>
+              <w:rFonts w:cs="Arial"/>
+              <w:b/>
+              <w:bCs/>
+              <w:szCs w:val="24"/>
+            </w:rPr>
             <w:t>Bibliography</w:t>
           </w:r>
         </w:p>
         <w:sdt>
           <w:sdtPr>
+            <w:rPr>
+              <w:rFonts w:cs="Arial"/>
+              <w:sz w:val="20"/>
+            </w:rPr>
             <w:id w:val="111145805"/>
             <w:bibliography/>
           </w:sdtPr>
@@ -4539,692 +4601,1268 @@
             <w:p>
               <w:pPr>
                 <w:pStyle w:val="Bibliography"/>
-                <w:ind w:left="720" w:hanging="720"/>
-                <w:rPr>
-                  <w:noProof/>
-                  <w:szCs w:val="24"/>
+                <w:rPr>
+                  <w:rFonts w:cs="Arial"/>
+                  <w:noProof/>
+                  <w:sz w:val="20"/>
                 </w:rPr>
               </w:pPr>
               <w:r>
+                <w:rPr>
+                  <w:rFonts w:cs="Arial"/>
+                  <w:sz w:val="20"/>
+                </w:rPr>
                 <w:fldChar w:fldCharType="begin"/>
               </w:r>
               <w:r>
+                <w:rPr>
+                  <w:rFonts w:cs="Arial"/>
+                  <w:sz w:val="20"/>
+                </w:rPr>
                 <w:instrText xml:space="preserve"> BIBLIOGRAPHY </w:instrText>
               </w:r>
               <w:r>
+                <w:rPr>
+                  <w:rFonts w:cs="Arial"/>
+                  <w:sz w:val="20"/>
+                </w:rPr>
                 <w:fldChar w:fldCharType="separate"/>
               </w:r>
               <w:r>
                 <w:rPr>
-                  <w:noProof/>
-                </w:rPr>
-                <w:t xml:space="preserve">Abdoullaev, A. (2021, September 20). </w:t>
-              </w:r>
-              <w:r>
-                <w:rPr>
+                  <w:rFonts w:cs="Arial"/>
+                  <w:noProof/>
+                  <w:sz w:val="20"/>
+                </w:rPr>
+                <w:t xml:space="preserve">Abdoullaev, A., 2021. </w:t>
+              </w:r>
+              <w:r>
+                <w:rPr>
+                  <w:rFonts w:cs="Arial"/>
                   <w:i/>
                   <w:iCs/>
                   <w:noProof/>
-                </w:rPr>
-                <w:t>HOW TESLA IS USING BIG DATA: BENEFITS &amp; CHALLENGES OF BIG DATA IN SELF DRIVING CARS</w:t>
-              </w:r>
-              <w:r>
-                <w:rPr>
-                  <w:noProof/>
-                </w:rPr>
-                <w:t>. Retrieved from https://www.bbntimes.com/: https://www.bbntimes.com/science/how-tesla-is-using-big-data-benefits-challenges-of-big-data-in-self-driving-cars</w:t>
+                  <w:sz w:val="20"/>
+                </w:rPr>
+                <w:t xml:space="preserve">HOW TESLA IS USING BIG DATA: BENEFITS &amp; CHALLENGES OF BIG DATA IN SELF DRIVING CARS. </w:t>
+              </w:r>
+              <w:r>
+                <w:rPr>
+                  <w:rFonts w:cs="Arial"/>
+                  <w:noProof/>
+                  <w:sz w:val="20"/>
+                </w:rPr>
+                <w:t xml:space="preserve">[Online] </w:t>
+              </w:r>
+              <w:r>
+                <w:rPr>
+                  <w:rFonts w:cs="Arial"/>
+                  <w:noProof/>
+                  <w:sz w:val="20"/>
+                </w:rPr>
+                <w:br/>
+                <w:t xml:space="preserve">Available at: </w:t>
+              </w:r>
+              <w:r>
+                <w:rPr>
+                  <w:rFonts w:cs="Arial"/>
+                  <w:noProof/>
+                  <w:sz w:val="20"/>
+                  <w:u w:val="single"/>
+                </w:rPr>
+                <w:t>https://www.bbntimes.com/science/how-tesla-is-using-big-data-benefits-challenges-of-big-data-in-self-driving-cars</w:t>
               </w:r>
             </w:p>
             <w:p>
               <w:pPr>
                 <w:pStyle w:val="Bibliography"/>
-                <w:ind w:left="720" w:hanging="720"/>
-                <w:rPr>
-                  <w:noProof/>
+                <w:rPr>
+                  <w:rFonts w:cs="Arial"/>
+                  <w:noProof/>
+                  <w:sz w:val="20"/>
                 </w:rPr>
               </w:pPr>
               <w:r>
                 <w:rPr>
-                  <w:noProof/>
-                </w:rPr>
-                <w:t xml:space="preserve">Ahdoot, A. (2016, October 16). </w:t>
-              </w:r>
-              <w:r>
-                <w:rPr>
+                  <w:rFonts w:cs="Arial"/>
+                  <w:noProof/>
+                  <w:sz w:val="20"/>
+                </w:rPr>
+                <w:t xml:space="preserve">Ahdoot, A., 2016. </w:t>
+              </w:r>
+              <w:r>
+                <w:rPr>
+                  <w:rFonts w:cs="Arial"/>
                   <w:i/>
                   <w:iCs/>
                   <w:noProof/>
-                </w:rPr>
-                <w:t>How Big Data Drives Tesla</w:t>
-              </w:r>
-              <w:r>
-                <w:rPr>
-                  <w:noProof/>
-                </w:rPr>
-                <w:t>. Retrieved from https://www.colocationamerica.com/: https://www.colocationamerica.com/blog/how-big-data-drives-tesla</w:t>
+                  <w:sz w:val="20"/>
+                </w:rPr>
+                <w:t xml:space="preserve">How Big Data Drives Tesla. </w:t>
+              </w:r>
+              <w:r>
+                <w:rPr>
+                  <w:rFonts w:cs="Arial"/>
+                  <w:noProof/>
+                  <w:sz w:val="20"/>
+                </w:rPr>
+                <w:t xml:space="preserve">[Online] </w:t>
+              </w:r>
+              <w:r>
+                <w:rPr>
+                  <w:rFonts w:cs="Arial"/>
+                  <w:noProof/>
+                  <w:sz w:val="20"/>
+                </w:rPr>
+                <w:br/>
+                <w:t xml:space="preserve">Available at: </w:t>
+              </w:r>
+              <w:r>
+                <w:rPr>
+                  <w:rFonts w:cs="Arial"/>
+                  <w:noProof/>
+                  <w:sz w:val="20"/>
+                  <w:u w:val="single"/>
+                </w:rPr>
+                <w:t>https://www.colocationamerica.com/blog/how-big-data-drives-tesla</w:t>
               </w:r>
             </w:p>
             <w:p>
               <w:pPr>
                 <w:pStyle w:val="Bibliography"/>
-                <w:ind w:left="720" w:hanging="720"/>
-                <w:rPr>
-                  <w:noProof/>
+                <w:rPr>
+                  <w:rFonts w:cs="Arial"/>
+                  <w:noProof/>
+                  <w:sz w:val="20"/>
                 </w:rPr>
               </w:pPr>
               <w:r>
                 <w:rPr>
-                  <w:noProof/>
-                </w:rPr>
-                <w:t xml:space="preserve">Edelstein, S. (2017). </w:t>
-              </w:r>
-              <w:r>
-                <w:rPr>
+                  <w:rFonts w:cs="Arial"/>
+                  <w:noProof/>
+                  <w:sz w:val="20"/>
+                </w:rPr>
+                <w:t xml:space="preserve">Edelstein, S., 2017. </w:t>
+              </w:r>
+              <w:r>
+                <w:rPr>
+                  <w:rFonts w:cs="Arial"/>
                   <w:i/>
                   <w:iCs/>
                   <w:noProof/>
-                </w:rPr>
-                <w:t>Tesla's autonomous-car use of Big Data</w:t>
-              </w:r>
-              <w:r>
-                <w:rPr>
-                  <w:noProof/>
-                </w:rPr>
-                <w:t>. Retrieved from https://bigdatanomics.org/: https://bigdatanomics.org/index.php/connected-vehicles/261-tesla-s-autonomous-car-use-of-big-data</w:t>
+                  <w:sz w:val="20"/>
+                </w:rPr>
+                <w:t xml:space="preserve">Tesla's autonomous-car use of Big Data. </w:t>
+              </w:r>
+              <w:r>
+                <w:rPr>
+                  <w:rFonts w:cs="Arial"/>
+                  <w:noProof/>
+                  <w:sz w:val="20"/>
+                </w:rPr>
+                <w:t xml:space="preserve">[Online] </w:t>
+              </w:r>
+              <w:r>
+                <w:rPr>
+                  <w:rFonts w:cs="Arial"/>
+                  <w:noProof/>
+                  <w:sz w:val="20"/>
+                </w:rPr>
+                <w:br/>
+                <w:t xml:space="preserve">Available at: </w:t>
+              </w:r>
+              <w:r>
+                <w:rPr>
+                  <w:rFonts w:cs="Arial"/>
+                  <w:noProof/>
+                  <w:sz w:val="20"/>
+                  <w:u w:val="single"/>
+                </w:rPr>
+                <w:t>https://bigdatanomics.org/index.php/connected-vehicles/261-tesla-s-autonomous-car-use-of-big-data</w:t>
               </w:r>
             </w:p>
             <w:p>
               <w:pPr>
                 <w:pStyle w:val="Bibliography"/>
-                <w:ind w:left="720" w:hanging="720"/>
-                <w:rPr>
-                  <w:noProof/>
+                <w:rPr>
+                  <w:rFonts w:cs="Arial"/>
+                  <w:noProof/>
+                  <w:sz w:val="20"/>
                 </w:rPr>
               </w:pPr>
               <w:r>
                 <w:rPr>
-                  <w:noProof/>
-                </w:rPr>
-                <w:t xml:space="preserve">EMA. (2017). </w:t>
-              </w:r>
-              <w:r>
-                <w:rPr>
+                  <w:rFonts w:cs="Arial"/>
+                  <w:noProof/>
+                  <w:sz w:val="20"/>
+                </w:rPr>
+                <w:t xml:space="preserve">EMA, 2017. </w:t>
+              </w:r>
+              <w:r>
+                <w:rPr>
+                  <w:rFonts w:cs="Arial"/>
                   <w:i/>
                   <w:iCs/>
                   <w:noProof/>
-                </w:rPr>
-                <w:t>There’s No Gas Cap on Tesla</w:t>
-              </w:r>
-              <w:r>
-                <w:rPr>
-                  <w:noProof/>
-                </w:rPr>
-                <w:t>. Retrieved from https://www.snowflake.com/: https://www.snowflake.com/wp-content/uploads/2017/08/EMA-Requirements-for-Data-Warehousing.pdf</w:t>
+                  <w:sz w:val="20"/>
+                </w:rPr>
+                <w:t xml:space="preserve">There’s No Gas Cap on Tesla. </w:t>
+              </w:r>
+              <w:r>
+                <w:rPr>
+                  <w:rFonts w:cs="Arial"/>
+                  <w:noProof/>
+                  <w:sz w:val="20"/>
+                </w:rPr>
+                <w:t xml:space="preserve">[Online] </w:t>
+              </w:r>
+              <w:r>
+                <w:rPr>
+                  <w:rFonts w:cs="Arial"/>
+                  <w:noProof/>
+                  <w:sz w:val="20"/>
+                </w:rPr>
+                <w:br/>
+                <w:t xml:space="preserve">Available at: </w:t>
+              </w:r>
+              <w:r>
+                <w:rPr>
+                  <w:rFonts w:cs="Arial"/>
+                  <w:noProof/>
+                  <w:sz w:val="20"/>
+                  <w:u w:val="single"/>
+                </w:rPr>
+                <w:t>https://www.snowflake.com/wp-content/uploads/2017/08/EMA-Requirements-for-Data-Warehousing.pdf</w:t>
               </w:r>
             </w:p>
             <w:p>
               <w:pPr>
                 <w:pStyle w:val="Bibliography"/>
-                <w:ind w:left="720" w:hanging="720"/>
-                <w:rPr>
-                  <w:noProof/>
+                <w:rPr>
+                  <w:rFonts w:cs="Arial"/>
+                  <w:noProof/>
+                  <w:sz w:val="20"/>
                 </w:rPr>
               </w:pPr>
               <w:r>
                 <w:rPr>
-                  <w:noProof/>
-                </w:rPr>
-                <w:t xml:space="preserve">Group, E. (2021). </w:t>
-              </w:r>
-              <w:r>
-                <w:rPr>
+                  <w:rFonts w:cs="Arial"/>
+                  <w:noProof/>
+                  <w:sz w:val="20"/>
+                </w:rPr>
+                <w:t xml:space="preserve">Group, E., 2021. </w:t>
+              </w:r>
+              <w:r>
+                <w:rPr>
+                  <w:rFonts w:cs="Arial"/>
                   <w:i/>
                   <w:iCs/>
                   <w:noProof/>
-                </w:rPr>
-                <w:t>Power BI Case Studies</w:t>
-              </w:r>
-              <w:r>
-                <w:rPr>
-                  <w:noProof/>
-                </w:rPr>
-                <w:t>. Retrieved from https://www.epcgroup.net/: https://www.epcgroup.net/power-bi-case-studies/tesla-our-mission-is-to-accelerate-the-worlds-transition-to-sustainable-energy/</w:t>
+                  <w:sz w:val="20"/>
+                </w:rPr>
+                <w:t xml:space="preserve">Power BI Case Studies. </w:t>
+              </w:r>
+              <w:r>
+                <w:rPr>
+                  <w:rFonts w:cs="Arial"/>
+                  <w:noProof/>
+                  <w:sz w:val="20"/>
+                </w:rPr>
+                <w:t xml:space="preserve">[Online] </w:t>
+              </w:r>
+              <w:r>
+                <w:rPr>
+                  <w:rFonts w:cs="Arial"/>
+                  <w:noProof/>
+                  <w:sz w:val="20"/>
+                </w:rPr>
+                <w:br/>
+                <w:t xml:space="preserve">Available at: </w:t>
+              </w:r>
+              <w:r>
+                <w:rPr>
+                  <w:rFonts w:cs="Arial"/>
+                  <w:noProof/>
+                  <w:sz w:val="20"/>
+                  <w:u w:val="single"/>
+                </w:rPr>
+                <w:t>https://www.epcgroup.net/power-bi-case-studies/tesla-our-mission-is-to-accelerate-the-worlds-transition-to-sustainable-energy/</w:t>
               </w:r>
             </w:p>
             <w:p>
               <w:pPr>
                 <w:pStyle w:val="Bibliography"/>
-                <w:ind w:left="720" w:hanging="720"/>
-                <w:rPr>
-                  <w:noProof/>
+                <w:rPr>
+                  <w:rFonts w:cs="Arial"/>
+                  <w:noProof/>
+                  <w:sz w:val="20"/>
                 </w:rPr>
               </w:pPr>
               <w:r>
                 <w:rPr>
-                  <w:noProof/>
-                </w:rPr>
-                <w:t xml:space="preserve">Hawkins, A. J. (2018, February 20). </w:t>
-              </w:r>
-              <w:r>
-                <w:rPr>
+                  <w:rFonts w:cs="Arial"/>
+                  <w:noProof/>
+                  <w:sz w:val="20"/>
+                </w:rPr>
+                <w:t xml:space="preserve">Hawkins, A. J., 2018. </w:t>
+              </w:r>
+              <w:r>
+                <w:rPr>
+                  <w:rFonts w:cs="Arial"/>
                   <w:i/>
                   <w:iCs/>
                   <w:noProof/>
-                </w:rPr>
-                <w:t>Tesla’s cloud was used by hackers to mine cryptocurrency</w:t>
-              </w:r>
-              <w:r>
-                <w:rPr>
-                  <w:noProof/>
-                </w:rPr>
-                <w:t>. Retrieved from https://www.theverge.com/: https://www.theverge.com/2018/2/20/17032684/tesla-cloud-hacker-cryptocurrency-redlock</w:t>
+                  <w:sz w:val="20"/>
+                </w:rPr>
+                <w:t xml:space="preserve">Tesla’s cloud was used by hackers to mine cryptocurrency. </w:t>
+              </w:r>
+              <w:r>
+                <w:rPr>
+                  <w:rFonts w:cs="Arial"/>
+                  <w:noProof/>
+                  <w:sz w:val="20"/>
+                </w:rPr>
+                <w:t xml:space="preserve">[Online] </w:t>
+              </w:r>
+              <w:r>
+                <w:rPr>
+                  <w:rFonts w:cs="Arial"/>
+                  <w:noProof/>
+                  <w:sz w:val="20"/>
+                </w:rPr>
+                <w:br/>
+                <w:t xml:space="preserve">Available at: </w:t>
+              </w:r>
+              <w:r>
+                <w:rPr>
+                  <w:rFonts w:cs="Arial"/>
+                  <w:noProof/>
+                  <w:sz w:val="20"/>
+                  <w:u w:val="single"/>
+                </w:rPr>
+                <w:t>https://www.theverge.com/2018/2/20/17032684/tesla-cloud-hacker-cryptocurrency-redlock</w:t>
               </w:r>
             </w:p>
             <w:p>
               <w:pPr>
                 <w:pStyle w:val="Bibliography"/>
-                <w:ind w:left="720" w:hanging="720"/>
-                <w:rPr>
-                  <w:noProof/>
+                <w:rPr>
+                  <w:rFonts w:cs="Arial"/>
+                  <w:noProof/>
+                  <w:sz w:val="20"/>
                 </w:rPr>
               </w:pPr>
               <w:r>
                 <w:rPr>
-                  <w:noProof/>
-                </w:rPr>
-                <w:t xml:space="preserve">Karamitsios. (2021). </w:t>
-              </w:r>
-              <w:r>
-                <w:rPr>
+                  <w:rFonts w:cs="Arial"/>
+                  <w:noProof/>
+                  <w:sz w:val="20"/>
+                </w:rPr>
+                <w:t xml:space="preserve">Karamitsios, 2021. </w:t>
+              </w:r>
+              <w:r>
+                <w:rPr>
+                  <w:rFonts w:cs="Arial"/>
                   <w:i/>
                   <w:iCs/>
                   <w:noProof/>
-                </w:rPr>
-                <w:t>Knowledge Management: Tesla Motors</w:t>
-              </w:r>
-              <w:r>
-                <w:rPr>
-                  <w:noProof/>
-                </w:rPr>
-                <w:t>. Retrieved from https://www.thecasesolutions.com/: https://www.thecasesolutions.com/knowledge-management-tesla-motors-42960</w:t>
+                  <w:sz w:val="20"/>
+                </w:rPr>
+                <w:t xml:space="preserve">Knowledge Management: Tesla Motors. </w:t>
+              </w:r>
+              <w:r>
+                <w:rPr>
+                  <w:rFonts w:cs="Arial"/>
+                  <w:noProof/>
+                  <w:sz w:val="20"/>
+                </w:rPr>
+                <w:t xml:space="preserve">[Online] </w:t>
+              </w:r>
+              <w:r>
+                <w:rPr>
+                  <w:rFonts w:cs="Arial"/>
+                  <w:noProof/>
+                  <w:sz w:val="20"/>
+                </w:rPr>
+                <w:br/>
+                <w:t xml:space="preserve">Available at: </w:t>
+              </w:r>
+              <w:r>
+                <w:rPr>
+                  <w:rFonts w:cs="Arial"/>
+                  <w:noProof/>
+                  <w:sz w:val="20"/>
+                  <w:u w:val="single"/>
+                </w:rPr>
+                <w:t>https://www.thecasesolutions.com/knowledge-management-tesla-motors-42960</w:t>
               </w:r>
             </w:p>
             <w:p>
               <w:pPr>
                 <w:pStyle w:val="Bibliography"/>
-                <w:ind w:left="720" w:hanging="720"/>
-                <w:rPr>
-                  <w:noProof/>
+                <w:rPr>
+                  <w:rFonts w:cs="Arial"/>
+                  <w:noProof/>
+                  <w:sz w:val="20"/>
                 </w:rPr>
               </w:pPr>
               <w:r>
                 <w:rPr>
-                  <w:noProof/>
-                </w:rPr>
-                <w:t xml:space="preserve">Karki, B. (2020, January 9). </w:t>
-              </w:r>
-              <w:r>
-                <w:rPr>
+                  <w:rFonts w:cs="Arial"/>
+                  <w:noProof/>
+                  <w:sz w:val="20"/>
+                </w:rPr>
+                <w:t xml:space="preserve">Karki, B., 2020. </w:t>
+              </w:r>
+              <w:r>
+                <w:rPr>
+                  <w:rFonts w:cs="Arial"/>
                   <w:i/>
                   <w:iCs/>
                   <w:noProof/>
-                </w:rPr>
-                <w:t>Big Data and Analytics in Tesla Inc.</w:t>
-              </w:r>
-              <w:r>
-                <w:rPr>
-                  <w:noProof/>
-                </w:rPr>
-                <w:t xml:space="preserve"> Retrieved from https://www.linkedin.com/: https://www.linkedin.com/pulse/big-data-analytics-tesla-inc-bipin-karki/</w:t>
+                  <w:sz w:val="20"/>
+                </w:rPr>
+                <w:t xml:space="preserve">Big Data and Analytics in Tesla Inc.. </w:t>
+              </w:r>
+              <w:r>
+                <w:rPr>
+                  <w:rFonts w:cs="Arial"/>
+                  <w:noProof/>
+                  <w:sz w:val="20"/>
+                </w:rPr>
+                <w:t xml:space="preserve">[Online] </w:t>
+              </w:r>
+              <w:r>
+                <w:rPr>
+                  <w:rFonts w:cs="Arial"/>
+                  <w:noProof/>
+                  <w:sz w:val="20"/>
+                </w:rPr>
+                <w:br/>
+                <w:t xml:space="preserve">Available at: </w:t>
+              </w:r>
+              <w:r>
+                <w:rPr>
+                  <w:rFonts w:cs="Arial"/>
+                  <w:noProof/>
+                  <w:sz w:val="20"/>
+                  <w:u w:val="single"/>
+                </w:rPr>
+                <w:t>https://www.linkedin.com/pulse/big-data-analytics-tesla-inc-bipin-karki/</w:t>
               </w:r>
             </w:p>
             <w:p>
               <w:pPr>
                 <w:pStyle w:val="Bibliography"/>
-                <w:ind w:left="720" w:hanging="720"/>
-                <w:rPr>
-                  <w:noProof/>
+                <w:rPr>
+                  <w:rFonts w:cs="Arial"/>
+                  <w:noProof/>
+                  <w:sz w:val="20"/>
                 </w:rPr>
               </w:pPr>
               <w:r>
                 <w:rPr>
-                  <w:noProof/>
-                </w:rPr>
-                <w:t xml:space="preserve">Kharinta, M. (2021, March 3). </w:t>
-              </w:r>
-              <w:r>
-                <w:rPr>
+                  <w:rFonts w:cs="Arial"/>
+                  <w:noProof/>
+                  <w:sz w:val="20"/>
+                </w:rPr>
+                <w:t xml:space="preserve">Kharinta, M., 2021. </w:t>
+              </w:r>
+              <w:r>
+                <w:rPr>
+                  <w:rFonts w:cs="Arial"/>
                   <w:i/>
                   <w:iCs/>
                   <w:noProof/>
-                </w:rPr>
-                <w:t>Tesla to Migrate its Driver Profile Data to a Cloud-based Platform Ahead of the ‘Tesla Network' Launch</w:t>
-              </w:r>
-              <w:r>
-                <w:rPr>
-                  <w:noProof/>
-                </w:rPr>
-                <w:t>. Retrieved from https://m.futurecar.com/: https://m.futurecar.com/4461/Tesla-to-Migrate-its-</w:t>
-              </w:r>
-              <w:r>
-                <w:rPr>
-                  <w:noProof/>
-                </w:rPr>
-                <w:lastRenderedPageBreak/>
-                <w:t>Driver-Profile-Data-to-a-Cloud-based-Platform-Ahead-of-the-Tesla-Network-Launch</w:t>
+                  <w:sz w:val="20"/>
+                </w:rPr>
+                <w:t xml:space="preserve">Tesla to Migrate its Driver Profile Data to a Cloud-based Platform Ahead of the ‘Tesla Network' Launch. </w:t>
+              </w:r>
+              <w:r>
+                <w:rPr>
+                  <w:rFonts w:cs="Arial"/>
+                  <w:noProof/>
+                  <w:sz w:val="20"/>
+                </w:rPr>
+                <w:t xml:space="preserve">[Online] </w:t>
+              </w:r>
+              <w:r>
+                <w:rPr>
+                  <w:rFonts w:cs="Arial"/>
+                  <w:noProof/>
+                  <w:sz w:val="20"/>
+                </w:rPr>
+                <w:br/>
+                <w:t xml:space="preserve">Available at: </w:t>
+              </w:r>
+              <w:r>
+                <w:rPr>
+                  <w:rFonts w:cs="Arial"/>
+                  <w:noProof/>
+                  <w:sz w:val="20"/>
+                  <w:u w:val="single"/>
+                </w:rPr>
+                <w:t>https://m.futurecar.com/4461/Tesla-to-Migrate-its-Driver-Profile-Data-to-a-Cloud-based-Platform-Ahead-of-the-Tesla-Network-Launch</w:t>
               </w:r>
             </w:p>
             <w:p>
               <w:pPr>
                 <w:pStyle w:val="Bibliography"/>
-                <w:ind w:left="720" w:hanging="720"/>
-                <w:rPr>
-                  <w:noProof/>
+                <w:rPr>
+                  <w:rFonts w:cs="Arial"/>
+                  <w:noProof/>
+                  <w:sz w:val="20"/>
                 </w:rPr>
               </w:pPr>
               <w:r>
                 <w:rPr>
-                  <w:noProof/>
-                </w:rPr>
-                <w:t xml:space="preserve">Lambert, F. (2021, November 3). </w:t>
-              </w:r>
-              <w:r>
-                <w:rPr>
+                  <w:rFonts w:cs="Arial"/>
+                  <w:noProof/>
+                  <w:sz w:val="20"/>
+                </w:rPr>
+                <w:t xml:space="preserve">Lambert, F., 2021. </w:t>
+              </w:r>
+              <w:r>
+                <w:rPr>
+                  <w:rFonts w:cs="Arial"/>
                   <w:i/>
                   <w:iCs/>
                   <w:noProof/>
-                </w:rPr>
-                <w:t>Tesla is moving driver profiles to the cloud for smooth transitions between cars, rentals, and more</w:t>
-              </w:r>
-              <w:r>
-                <w:rPr>
-                  <w:noProof/>
-                </w:rPr>
-                <w:t>. Retrieved from https://electrek.co/: https://electrek.co/2021/11/03/tesla-driver-profiles-cloud-smooth-transitions-between-cars-rentals/</w:t>
+                  <w:sz w:val="20"/>
+                </w:rPr>
+                <w:t xml:space="preserve">Tesla is moving driver profiles to the cloud for smooth transitions between cars, rentals, and more. </w:t>
+              </w:r>
+              <w:r>
+                <w:rPr>
+                  <w:rFonts w:cs="Arial"/>
+                  <w:noProof/>
+                  <w:sz w:val="20"/>
+                </w:rPr>
+                <w:t xml:space="preserve">[Online] </w:t>
+              </w:r>
+              <w:r>
+                <w:rPr>
+                  <w:rFonts w:cs="Arial"/>
+                  <w:noProof/>
+                  <w:sz w:val="20"/>
+                </w:rPr>
+                <w:br/>
+                <w:t xml:space="preserve">Available at: </w:t>
+              </w:r>
+              <w:r>
+                <w:rPr>
+                  <w:rFonts w:cs="Arial"/>
+                  <w:noProof/>
+                  <w:sz w:val="20"/>
+                  <w:u w:val="single"/>
+                </w:rPr>
+                <w:t>https://electrek.co/2021/11/03/tesla-driver-profiles-cloud-smooth-transitions-between-cars-rentals/</w:t>
               </w:r>
             </w:p>
             <w:p>
               <w:pPr>
                 <w:pStyle w:val="Bibliography"/>
-                <w:ind w:left="720" w:hanging="720"/>
-                <w:rPr>
-                  <w:noProof/>
+                <w:rPr>
+                  <w:rFonts w:cs="Arial"/>
+                  <w:noProof/>
+                  <w:sz w:val="20"/>
                 </w:rPr>
               </w:pPr>
               <w:r>
                 <w:rPr>
-                  <w:noProof/>
-                </w:rPr>
-                <w:t xml:space="preserve">Lobzhanidze, G. (2021). </w:t>
-              </w:r>
-              <w:r>
-                <w:rPr>
+                  <w:rFonts w:cs="Arial"/>
+                  <w:noProof/>
+                  <w:sz w:val="20"/>
+                </w:rPr>
+                <w:t xml:space="preserve">Lobzhanidze, G., 2021. </w:t>
+              </w:r>
+              <w:r>
+                <w:rPr>
+                  <w:rFonts w:cs="Arial"/>
                   <w:i/>
                   <w:iCs/>
                   <w:noProof/>
-                </w:rPr>
-                <w:t>Improving Experience Through Data, the Tesla Way</w:t>
-              </w:r>
-              <w:r>
-                <w:rPr>
-                  <w:noProof/>
-                </w:rPr>
-                <w:t>. Retrieved from https://www.qminder.com/: https://www.qminder.com/tesla-experience/</w:t>
+                  <w:sz w:val="20"/>
+                </w:rPr>
+                <w:t xml:space="preserve">Improving Experience Through Data, the Tesla Way. </w:t>
+              </w:r>
+              <w:r>
+                <w:rPr>
+                  <w:rFonts w:cs="Arial"/>
+                  <w:noProof/>
+                  <w:sz w:val="20"/>
+                </w:rPr>
+                <w:t xml:space="preserve">[Online] </w:t>
+              </w:r>
+              <w:r>
+                <w:rPr>
+                  <w:rFonts w:cs="Arial"/>
+                  <w:noProof/>
+                  <w:sz w:val="20"/>
+                </w:rPr>
+                <w:br/>
+                <w:t xml:space="preserve">Available at: </w:t>
+              </w:r>
+              <w:r>
+                <w:rPr>
+                  <w:rFonts w:cs="Arial"/>
+                  <w:noProof/>
+                  <w:sz w:val="20"/>
+                  <w:u w:val="single"/>
+                </w:rPr>
+                <w:t>https://www.qminder.com/tesla-experience/</w:t>
               </w:r>
             </w:p>
             <w:p>
               <w:pPr>
                 <w:pStyle w:val="Bibliography"/>
-                <w:ind w:left="720" w:hanging="720"/>
-                <w:rPr>
-                  <w:noProof/>
+                <w:rPr>
+                  <w:rFonts w:cs="Arial"/>
+                  <w:noProof/>
+                  <w:sz w:val="20"/>
                 </w:rPr>
               </w:pPr>
               <w:r>
                 <w:rPr>
-                  <w:noProof/>
-                </w:rPr>
-                <w:t xml:space="preserve">Lobzhanidze, G. (2021). </w:t>
-              </w:r>
-              <w:r>
-                <w:rPr>
+                  <w:rFonts w:cs="Arial"/>
+                  <w:noProof/>
+                  <w:sz w:val="20"/>
+                </w:rPr>
+                <w:t xml:space="preserve">Lobzhanidze, G., 2021. </w:t>
+              </w:r>
+              <w:r>
+                <w:rPr>
+                  <w:rFonts w:cs="Arial"/>
                   <w:i/>
                   <w:iCs/>
                   <w:noProof/>
-                </w:rPr>
-                <w:t>Improving Experience Through Data, the Tesla Way</w:t>
-              </w:r>
-              <w:r>
-                <w:rPr>
-                  <w:noProof/>
-                </w:rPr>
-                <w:t>. Retrieved from https://www.qminder.com/: https://www.qminder.com/tesla-experience/</w:t>
+                  <w:sz w:val="20"/>
+                </w:rPr>
+                <w:t xml:space="preserve">Improving Experience Through Data, the Tesla Way. </w:t>
+              </w:r>
+              <w:r>
+                <w:rPr>
+                  <w:rFonts w:cs="Arial"/>
+                  <w:noProof/>
+                  <w:sz w:val="20"/>
+                </w:rPr>
+                <w:t xml:space="preserve">[Online] </w:t>
+              </w:r>
+              <w:r>
+                <w:rPr>
+                  <w:rFonts w:cs="Arial"/>
+                  <w:noProof/>
+                  <w:sz w:val="20"/>
+                </w:rPr>
+                <w:br/>
+                <w:t xml:space="preserve">Available at: </w:t>
+              </w:r>
+              <w:r>
+                <w:rPr>
+                  <w:rFonts w:cs="Arial"/>
+                  <w:noProof/>
+                  <w:sz w:val="20"/>
+                  <w:u w:val="single"/>
+                </w:rPr>
+                <w:t>https://www.qminder.com/tesla-experience/</w:t>
               </w:r>
             </w:p>
             <w:p>
               <w:pPr>
                 <w:pStyle w:val="Bibliography"/>
-                <w:ind w:left="720" w:hanging="720"/>
-                <w:rPr>
-                  <w:noProof/>
+                <w:rPr>
+                  <w:rFonts w:cs="Arial"/>
+                  <w:noProof/>
+                  <w:sz w:val="20"/>
                 </w:rPr>
               </w:pPr>
               <w:r>
                 <w:rPr>
-                  <w:noProof/>
-                </w:rPr>
-                <w:t xml:space="preserve">Marr, B. (2021, July 7). </w:t>
-              </w:r>
-              <w:r>
-                <w:rPr>
+                  <w:rFonts w:cs="Arial"/>
+                  <w:noProof/>
+                  <w:sz w:val="20"/>
+                </w:rPr>
+                <w:t xml:space="preserve">Marr, B., 2021. </w:t>
+              </w:r>
+              <w:r>
+                <w:rPr>
+                  <w:rFonts w:cs="Arial"/>
                   <w:i/>
                   <w:iCs/>
                   <w:noProof/>
-                </w:rPr>
-                <w:t>How Tesla Is Using Artificial Intelligence to Create The Autonomous Cars Of The Future</w:t>
-              </w:r>
-              <w:r>
-                <w:rPr>
-                  <w:noProof/>
-                </w:rPr>
-                <w:t>. Retrieved from https://www.linkedin.com/: https://www.linkedin.com/pulse/how-tesla-using-artificial-intelligence-create-autonomous-marr/</w:t>
+                  <w:sz w:val="20"/>
+                </w:rPr>
+                <w:t xml:space="preserve">How Tesla Is Using Artificial Intelligence to Create The Autonomous Cars Of The Future. </w:t>
+              </w:r>
+              <w:r>
+                <w:rPr>
+                  <w:rFonts w:cs="Arial"/>
+                  <w:noProof/>
+                  <w:sz w:val="20"/>
+                </w:rPr>
+                <w:t xml:space="preserve">[Online] </w:t>
+              </w:r>
+              <w:r>
+                <w:rPr>
+                  <w:rFonts w:cs="Arial"/>
+                  <w:noProof/>
+                  <w:sz w:val="20"/>
+                </w:rPr>
+                <w:br/>
+              </w:r>
+              <w:r>
+                <w:rPr>
+                  <w:rFonts w:cs="Arial"/>
+                  <w:noProof/>
+                  <w:sz w:val="20"/>
+                </w:rPr>
+                <w:lastRenderedPageBreak/>
+                <w:t xml:space="preserve">Available at: </w:t>
+              </w:r>
+              <w:r>
+                <w:rPr>
+                  <w:rFonts w:cs="Arial"/>
+                  <w:noProof/>
+                  <w:sz w:val="20"/>
+                  <w:u w:val="single"/>
+                </w:rPr>
+                <w:t>https://www.linkedin.com/pulse/how-tesla-using-artificial-intelligence-create-autonomous-marr/</w:t>
               </w:r>
             </w:p>
             <w:p>
               <w:pPr>
                 <w:pStyle w:val="Bibliography"/>
-                <w:ind w:left="720" w:hanging="720"/>
-                <w:rPr>
-                  <w:noProof/>
+                <w:rPr>
+                  <w:rFonts w:cs="Arial"/>
+                  <w:noProof/>
+                  <w:sz w:val="20"/>
                 </w:rPr>
               </w:pPr>
               <w:r>
                 <w:rPr>
-                  <w:noProof/>
-                </w:rPr>
-                <w:t xml:space="preserve">Morgan, B. (2021, May 10). </w:t>
-              </w:r>
-              <w:r>
-                <w:rPr>
+                  <w:rFonts w:cs="Arial"/>
+                  <w:noProof/>
+                  <w:sz w:val="20"/>
+                </w:rPr>
+                <w:t xml:space="preserve">Morgan, B., 2021. </w:t>
+              </w:r>
+              <w:r>
+                <w:rPr>
+                  <w:rFonts w:cs="Arial"/>
                   <w:i/>
                   <w:iCs/>
                   <w:noProof/>
-                </w:rPr>
-                <w:t>3 Ways Tesla Creates A Personalized Customer Experience</w:t>
-              </w:r>
-              <w:r>
-                <w:rPr>
-                  <w:noProof/>
-                </w:rPr>
-                <w:t>. Retrieved from https://www.forbes.com/: https://www.forbes.com/sites/blakemorgan/2021/05/10/3-ways-tesla-creates-a-personalized-customer-experience/</w:t>
+                  <w:sz w:val="20"/>
+                </w:rPr>
+                <w:t xml:space="preserve">3 Ways Tesla Creates A Personalized Customer Experience. </w:t>
+              </w:r>
+              <w:r>
+                <w:rPr>
+                  <w:rFonts w:cs="Arial"/>
+                  <w:noProof/>
+                  <w:sz w:val="20"/>
+                </w:rPr>
+                <w:t xml:space="preserve">[Online] </w:t>
+              </w:r>
+              <w:r>
+                <w:rPr>
+                  <w:rFonts w:cs="Arial"/>
+                  <w:noProof/>
+                  <w:sz w:val="20"/>
+                </w:rPr>
+                <w:br/>
+                <w:t xml:space="preserve">Available at: </w:t>
+              </w:r>
+              <w:r>
+                <w:rPr>
+                  <w:rFonts w:cs="Arial"/>
+                  <w:noProof/>
+                  <w:sz w:val="20"/>
+                  <w:u w:val="single"/>
+                </w:rPr>
+                <w:t>https://www.forbes.com/sites/blakemorgan/2021/05/10/3-ways-tesla-creates-a-personalized-customer-experience/</w:t>
               </w:r>
             </w:p>
             <w:p>
               <w:pPr>
                 <w:pStyle w:val="Bibliography"/>
-                <w:ind w:left="720" w:hanging="720"/>
-                <w:rPr>
-                  <w:noProof/>
+                <w:rPr>
+                  <w:rFonts w:cs="Arial"/>
+                  <w:noProof/>
+                  <w:sz w:val="20"/>
                 </w:rPr>
               </w:pPr>
               <w:r>
                 <w:rPr>
-                  <w:noProof/>
-                </w:rPr>
-                <w:t xml:space="preserve">Ribeiro, J. A. (2020, February 6). </w:t>
-              </w:r>
-              <w:r>
-                <w:rPr>
+                  <w:rFonts w:cs="Arial"/>
+                  <w:noProof/>
+                  <w:sz w:val="20"/>
+                </w:rPr>
+                <w:t xml:space="preserve">Ribeiro, J. A., 2020. </w:t>
+              </w:r>
+              <w:r>
+                <w:rPr>
+                  <w:rFonts w:cs="Arial"/>
                   <w:i/>
                   <w:iCs/>
                   <w:noProof/>
-                </w:rPr>
-                <w:t>Tesla — Big Data Success Case</w:t>
-              </w:r>
-              <w:r>
-                <w:rPr>
-                  <w:noProof/>
-                </w:rPr>
-                <w:t>. Retrieved from https://medium.com: https://medium.com/xnewdata/tesla-big-data-success-case-6429af3cd58c</w:t>
+                  <w:sz w:val="20"/>
+                </w:rPr>
+                <w:t xml:space="preserve">Tesla — Big Data Success Case. </w:t>
+              </w:r>
+              <w:r>
+                <w:rPr>
+                  <w:rFonts w:cs="Arial"/>
+                  <w:noProof/>
+                  <w:sz w:val="20"/>
+                </w:rPr>
+                <w:t xml:space="preserve">[Online] </w:t>
+              </w:r>
+              <w:r>
+                <w:rPr>
+                  <w:rFonts w:cs="Arial"/>
+                  <w:noProof/>
+                  <w:sz w:val="20"/>
+                </w:rPr>
+                <w:br/>
+                <w:t xml:space="preserve">Available at: </w:t>
+              </w:r>
+              <w:r>
+                <w:rPr>
+                  <w:rFonts w:cs="Arial"/>
+                  <w:noProof/>
+                  <w:sz w:val="20"/>
+                  <w:u w:val="single"/>
+                </w:rPr>
+                <w:t>https://medium.com/xnewdata/tesla-big-data-success-case-6429af3cd58c</w:t>
               </w:r>
             </w:p>
             <w:p>
               <w:pPr>
                 <w:pStyle w:val="Bibliography"/>
-                <w:ind w:left="720" w:hanging="720"/>
-                <w:rPr>
-                  <w:noProof/>
+                <w:rPr>
+                  <w:rFonts w:cs="Arial"/>
+                  <w:noProof/>
+                  <w:sz w:val="20"/>
                 </w:rPr>
               </w:pPr>
               <w:r>
                 <w:rPr>
-                  <w:noProof/>
-                </w:rPr>
-                <w:t xml:space="preserve">Sas. (2021). </w:t>
-              </w:r>
-              <w:r>
-                <w:rPr>
+                  <w:rFonts w:cs="Arial"/>
+                  <w:noProof/>
+                  <w:sz w:val="20"/>
+                </w:rPr>
+                <w:t xml:space="preserve">Sas, 2021. </w:t>
+              </w:r>
+              <w:r>
+                <w:rPr>
+                  <w:rFonts w:cs="Arial"/>
                   <w:i/>
                   <w:iCs/>
                   <w:noProof/>
-                </w:rPr>
-                <w:t>Big Data</w:t>
-              </w:r>
-              <w:r>
-                <w:rPr>
-                  <w:noProof/>
-                </w:rPr>
-                <w:t>. Retrieved from https://www.sas.com/: https://www.sas.com/en_us/insights/big-data/what-is-big-data.html</w:t>
+                  <w:sz w:val="20"/>
+                </w:rPr>
+                <w:t xml:space="preserve">Big Data. </w:t>
+              </w:r>
+              <w:r>
+                <w:rPr>
+                  <w:rFonts w:cs="Arial"/>
+                  <w:noProof/>
+                  <w:sz w:val="20"/>
+                </w:rPr>
+                <w:t xml:space="preserve">[Online] </w:t>
+              </w:r>
+              <w:r>
+                <w:rPr>
+                  <w:rFonts w:cs="Arial"/>
+                  <w:noProof/>
+                  <w:sz w:val="20"/>
+                </w:rPr>
+                <w:br/>
+                <w:t xml:space="preserve">Available at: </w:t>
+              </w:r>
+              <w:r>
+                <w:rPr>
+                  <w:rFonts w:cs="Arial"/>
+                  <w:noProof/>
+                  <w:sz w:val="20"/>
+                  <w:u w:val="single"/>
+                </w:rPr>
+                <w:t>https://www.sas.com/en_us/insights/big-data/what-is-big-data.html</w:t>
               </w:r>
             </w:p>
             <w:p>
               <w:pPr>
                 <w:pStyle w:val="Bibliography"/>
-                <w:ind w:left="720" w:hanging="720"/>
-                <w:rPr>
-                  <w:noProof/>
+                <w:rPr>
+                  <w:rFonts w:cs="Arial"/>
+                  <w:noProof/>
+                  <w:sz w:val="20"/>
                 </w:rPr>
               </w:pPr>
               <w:r>
                 <w:rPr>
-                  <w:noProof/>
-                </w:rPr>
-                <w:t xml:space="preserve">Srikanth. (2019, August 24). </w:t>
-              </w:r>
-              <w:r>
-                <w:rPr>
+                  <w:rFonts w:cs="Arial"/>
+                  <w:noProof/>
+                  <w:sz w:val="20"/>
+                </w:rPr>
+                <w:t xml:space="preserve">Srikanth, 2019. </w:t>
+              </w:r>
+              <w:r>
+                <w:rPr>
+                  <w:rFonts w:cs="Arial"/>
                   <w:i/>
                   <w:iCs/>
                   <w:noProof/>
-                </w:rPr>
-                <w:t>How Tesla is Using Artificial Intelligence and Big Data</w:t>
-              </w:r>
-              <w:r>
-                <w:rPr>
-                  <w:noProof/>
-                </w:rPr>
-                <w:t>. Retrieved from https://www.techiexpert.com/: https://www.techiexpert.com/how-tesla-is-using-artificial-intelligence-and-big-data/</w:t>
+                  <w:sz w:val="20"/>
+                </w:rPr>
+                <w:t xml:space="preserve">How Tesla is Using Artificial Intelligence and Big Data. </w:t>
+              </w:r>
+              <w:r>
+                <w:rPr>
+                  <w:rFonts w:cs="Arial"/>
+                  <w:noProof/>
+                  <w:sz w:val="20"/>
+                </w:rPr>
+                <w:t xml:space="preserve">[Online] </w:t>
+              </w:r>
+              <w:r>
+                <w:rPr>
+                  <w:rFonts w:cs="Arial"/>
+                  <w:noProof/>
+                  <w:sz w:val="20"/>
+                </w:rPr>
+                <w:br/>
+                <w:t xml:space="preserve">Available at: </w:t>
+              </w:r>
+              <w:r>
+                <w:rPr>
+                  <w:rFonts w:cs="Arial"/>
+                  <w:noProof/>
+                  <w:sz w:val="20"/>
+                  <w:u w:val="single"/>
+                </w:rPr>
+                <w:t>https://www.techiexpert.com/how-tesla-is-using-artificial-intelligence-and-big-data/</w:t>
               </w:r>
             </w:p>
             <w:p>
               <w:pPr>
                 <w:pStyle w:val="Bibliography"/>
-                <w:ind w:left="720" w:hanging="720"/>
-                <w:rPr>
-                  <w:noProof/>
+                <w:rPr>
+                  <w:rFonts w:cs="Arial"/>
+                  <w:noProof/>
+                  <w:sz w:val="20"/>
                 </w:rPr>
               </w:pPr>
               <w:r>
                 <w:rPr>
-                  <w:noProof/>
-                </w:rPr>
-                <w:t xml:space="preserve">Studies, H. C. (2019). </w:t>
-              </w:r>
-              <w:r>
-                <w:rPr>
+                  <w:rFonts w:cs="Arial"/>
+                  <w:noProof/>
+                  <w:sz w:val="20"/>
+                </w:rPr>
+                <w:t xml:space="preserve">Studies, H. C., 2019. </w:t>
+              </w:r>
+              <w:r>
+                <w:rPr>
+                  <w:rFonts w:cs="Arial"/>
                   <w:i/>
                   <w:iCs/>
                   <w:noProof/>
-                </w:rPr>
-                <w:t>Knowledge Management Tesla Motors</w:t>
-              </w:r>
-              <w:r>
-                <w:rPr>
-                  <w:noProof/>
-                </w:rPr>
-                <w:t>. Retrieved from https://caserighted.com/: https://caserighted.com/knowledge-management-tesla-motors/</w:t>
+                  <w:sz w:val="20"/>
+                </w:rPr>
+                <w:t xml:space="preserve">Knowledge Management Tesla Motors. </w:t>
+              </w:r>
+              <w:r>
+                <w:rPr>
+                  <w:rFonts w:cs="Arial"/>
+                  <w:noProof/>
+                  <w:sz w:val="20"/>
+                </w:rPr>
+                <w:t xml:space="preserve">[Online] </w:t>
+              </w:r>
+              <w:r>
+                <w:rPr>
+                  <w:rFonts w:cs="Arial"/>
+                  <w:noProof/>
+                  <w:sz w:val="20"/>
+                </w:rPr>
+                <w:br/>
+                <w:t xml:space="preserve">Available at: </w:t>
+              </w:r>
+              <w:r>
+                <w:rPr>
+                  <w:rFonts w:cs="Arial"/>
+                  <w:noProof/>
+                  <w:sz w:val="20"/>
+                  <w:u w:val="single"/>
+                </w:rPr>
+                <w:t>https://caserighted.com/knowledge-management-tesla-motors/</w:t>
               </w:r>
             </w:p>
             <w:p>
               <w:pPr>
                 <w:pStyle w:val="Bibliography"/>
-                <w:ind w:left="720" w:hanging="720"/>
-                <w:rPr>
-                  <w:noProof/>
+                <w:rPr>
+                  <w:rFonts w:cs="Arial"/>
+                  <w:noProof/>
+                  <w:sz w:val="20"/>
                 </w:rPr>
               </w:pPr>
               <w:r>
                 <w:rPr>
-                  <w:noProof/>
-                </w:rPr>
-                <w:lastRenderedPageBreak/>
-                <w:t xml:space="preserve">Taylor, D. (2021, October 6). </w:t>
-              </w:r>
-              <w:r>
-                <w:rPr>
+                  <w:rFonts w:cs="Arial"/>
+                  <w:noProof/>
+                  <w:sz w:val="20"/>
+                </w:rPr>
+                <w:t xml:space="preserve">Taylor, D., 2021. </w:t>
+              </w:r>
+              <w:r>
+                <w:rPr>
+                  <w:rFonts w:cs="Arial"/>
                   <w:i/>
                   <w:iCs/>
                   <w:noProof/>
-                </w:rPr>
-                <w:t>What is BIG DATA? Introduction, Types, Characteristics and Examples</w:t>
-              </w:r>
-              <w:r>
-                <w:rPr>
-                  <w:noProof/>
-                </w:rPr>
-                <w:t>. Retrieved from https://www.guru99.com/: https://www.guru99.com/what-is-big-data.html</w:t>
+                  <w:sz w:val="20"/>
+                </w:rPr>
+                <w:t xml:space="preserve">What is BIG DATA? Introduction, Types, Characteristics and Examples. </w:t>
+              </w:r>
+              <w:r>
+                <w:rPr>
+                  <w:rFonts w:cs="Arial"/>
+                  <w:noProof/>
+                  <w:sz w:val="20"/>
+                </w:rPr>
+                <w:t xml:space="preserve">[Online] </w:t>
+              </w:r>
+              <w:r>
+                <w:rPr>
+                  <w:rFonts w:cs="Arial"/>
+                  <w:noProof/>
+                  <w:sz w:val="20"/>
+                </w:rPr>
+                <w:br/>
+                <w:t xml:space="preserve">Available at: </w:t>
+              </w:r>
+              <w:r>
+                <w:rPr>
+                  <w:rFonts w:cs="Arial"/>
+                  <w:noProof/>
+                  <w:sz w:val="20"/>
+                  <w:u w:val="single"/>
+                </w:rPr>
+                <w:t>https://www.guru99.com/what-is-big-data.html</w:t>
               </w:r>
             </w:p>
             <w:p>
               <w:pPr>
                 <w:pStyle w:val="Bibliography"/>
-                <w:ind w:left="720" w:hanging="720"/>
-                <w:rPr>
-                  <w:noProof/>
+                <w:rPr>
+                  <w:rFonts w:cs="Arial"/>
+                  <w:noProof/>
+                  <w:sz w:val="20"/>
                 </w:rPr>
               </w:pPr>
               <w:r>
                 <w:rPr>
-                  <w:noProof/>
-                </w:rPr>
-                <w:t xml:space="preserve">Tesla. (2020). </w:t>
-              </w:r>
-              <w:r>
-                <w:rPr>
+                  <w:rFonts w:cs="Arial"/>
+                  <w:noProof/>
+                  <w:sz w:val="20"/>
+                </w:rPr>
+                <w:t xml:space="preserve">Tesla, 2020. </w:t>
+              </w:r>
+              <w:r>
+                <w:rPr>
+                  <w:rFonts w:cs="Arial"/>
                   <w:i/>
                   <w:iCs/>
                   <w:noProof/>
-                </w:rPr>
-                <w:t>Impact Report.</w:t>
-              </w:r>
-              <w:r>
-                <w:rPr>
-                  <w:noProof/>
-                </w:rPr>
-                <w:t xml:space="preserve"> Retrieved from https://www.tesla.com/: https://www.tesla.com/ns_videos/2020-tesla-impact-report.pdf</w:t>
+                  <w:sz w:val="20"/>
+                </w:rPr>
+                <w:t xml:space="preserve">Impact Report, </w:t>
+              </w:r>
+              <w:r>
+                <w:rPr>
+                  <w:rFonts w:cs="Arial"/>
+                  <w:noProof/>
+                  <w:sz w:val="20"/>
+                </w:rPr>
+                <w:t>s.l.: s.n.</w:t>
               </w:r>
             </w:p>
             <w:p>
               <w:pPr>
                 <w:pStyle w:val="Bibliography"/>
-                <w:ind w:left="720" w:hanging="720"/>
-                <w:rPr>
-                  <w:noProof/>
+                <w:rPr>
+                  <w:rFonts w:cs="Arial"/>
+                  <w:noProof/>
+                  <w:sz w:val="20"/>
                 </w:rPr>
               </w:pPr>
               <w:r>
                 <w:rPr>
-                  <w:noProof/>
-                </w:rPr>
-                <w:t xml:space="preserve">Thakkar, R. (2020, October 21). </w:t>
-              </w:r>
-              <w:r>
-                <w:rPr>
+                  <w:rFonts w:cs="Arial"/>
+                  <w:noProof/>
+                  <w:sz w:val="20"/>
+                </w:rPr>
+                <w:t xml:space="preserve">Thakkar, R., 2020. </w:t>
+              </w:r>
+              <w:r>
+                <w:rPr>
+                  <w:rFonts w:cs="Arial"/>
                   <w:i/>
                   <w:iCs/>
                   <w:noProof/>
-                </w:rPr>
-                <w:t>How Tesla uses Artificial Intelligence (AI) for its Operation</w:t>
-              </w:r>
-              <w:r>
-                <w:rPr>
-                  <w:noProof/>
-                </w:rPr>
-                <w:t>. Retrieved from https://aigadgetsblog.com/: https://aigadgetsblog.com/how-tesla-uses-ai-for-its-operation/</w:t>
+                  <w:sz w:val="20"/>
+                </w:rPr>
+                <w:t xml:space="preserve">How Tesla uses Artificial Intelligence (AI) for its Operation. </w:t>
+              </w:r>
+              <w:r>
+                <w:rPr>
+                  <w:rFonts w:cs="Arial"/>
+                  <w:noProof/>
+                  <w:sz w:val="20"/>
+                </w:rPr>
+                <w:t xml:space="preserve">[Online] </w:t>
+              </w:r>
+              <w:r>
+                <w:rPr>
+                  <w:rFonts w:cs="Arial"/>
+                  <w:noProof/>
+                  <w:sz w:val="20"/>
+                </w:rPr>
+                <w:br/>
+                <w:t xml:space="preserve">Available at: </w:t>
+              </w:r>
+              <w:r>
+                <w:rPr>
+                  <w:rFonts w:cs="Arial"/>
+                  <w:noProof/>
+                  <w:sz w:val="20"/>
+                  <w:u w:val="single"/>
+                </w:rPr>
+                <w:t>https://aigadgetsblog.com/how-tesla-uses-ai-for-its-operation/</w:t>
               </w:r>
             </w:p>
             <w:p>
               <w:pPr>
                 <w:pStyle w:val="Bibliography"/>
-                <w:ind w:left="720" w:hanging="720"/>
-                <w:rPr>
-                  <w:noProof/>
+                <w:rPr>
+                  <w:rFonts w:cs="Arial"/>
+                  <w:noProof/>
+                  <w:sz w:val="20"/>
                 </w:rPr>
               </w:pPr>
               <w:r>
                 <w:rPr>
-                  <w:noProof/>
-                </w:rPr>
-                <w:t xml:space="preserve">Twin, A. (2021, September 17). </w:t>
-              </w:r>
-              <w:r>
-                <w:rPr>
+                  <w:rFonts w:cs="Arial"/>
+                  <w:noProof/>
+                  <w:sz w:val="20"/>
+                </w:rPr>
+                <w:t xml:space="preserve">Twin, A., 2021. </w:t>
+              </w:r>
+              <w:r>
+                <w:rPr>
+                  <w:rFonts w:cs="Arial"/>
                   <w:i/>
                   <w:iCs/>
                   <w:noProof/>
-                </w:rPr>
-                <w:t>What is Data Mining?</w:t>
-              </w:r>
-              <w:r>
-                <w:rPr>
-                  <w:noProof/>
-                </w:rPr>
-                <w:t xml:space="preserve"> Retrieved from https://www.investopedia.com/: https://www.investopedia.com/terms/d/datamining.asp</w:t>
+                  <w:sz w:val="20"/>
+                </w:rPr>
+                <w:t xml:space="preserve">What is Data Mining?. </w:t>
+              </w:r>
+              <w:r>
+                <w:rPr>
+                  <w:rFonts w:cs="Arial"/>
+                  <w:noProof/>
+                  <w:sz w:val="20"/>
+                </w:rPr>
+                <w:t xml:space="preserve">[Online] </w:t>
+              </w:r>
+              <w:r>
+                <w:rPr>
+                  <w:rFonts w:cs="Arial"/>
+                  <w:noProof/>
+                  <w:sz w:val="20"/>
+                </w:rPr>
+                <w:br/>
+                <w:t xml:space="preserve">Available at: </w:t>
+              </w:r>
+              <w:r>
+                <w:rPr>
+                  <w:rFonts w:cs="Arial"/>
+                  <w:noProof/>
+                  <w:sz w:val="20"/>
+                  <w:u w:val="single"/>
+                </w:rPr>
+                <w:t>https://www.investopedia.com/terms/d/datamining.asp</w:t>
               </w:r>
             </w:p>
             <w:p>
               <w:pPr>
                 <w:pStyle w:val="Bibliography"/>
-                <w:ind w:left="720" w:hanging="720"/>
-                <w:rPr>
-                  <w:noProof/>
+                <w:rPr>
+                  <w:rFonts w:cs="Arial"/>
+                  <w:noProof/>
+                  <w:sz w:val="20"/>
                 </w:rPr>
               </w:pPr>
               <w:r>
                 <w:rPr>
-                  <w:noProof/>
-                </w:rPr>
-                <w:t xml:space="preserve">Zimlon. (2021). </w:t>
-              </w:r>
-              <w:r>
-                <w:rPr>
+                  <w:rFonts w:cs="Arial"/>
+                  <w:noProof/>
+                  <w:sz w:val="20"/>
+                </w:rPr>
+                <w:t xml:space="preserve">Zimlon, 2021. </w:t>
+              </w:r>
+              <w:r>
+                <w:rPr>
+                  <w:rFonts w:cs="Arial"/>
                   <w:i/>
                   <w:iCs/>
                   <w:noProof/>
-                </w:rPr>
-                <w:t>Comprehensive List of Data Tesla Collects from their Customers</w:t>
-              </w:r>
-              <w:r>
-                <w:rPr>
-                  <w:noProof/>
-                </w:rPr>
-                <w:t>. Retrieved from https://www.zimlon.com/: https://www.zimlon.com/b/comprehensive-list-of-data-tesla-collects-from-their-customers-cm529/</w:t>
+                  <w:sz w:val="20"/>
+                </w:rPr>
+                <w:t xml:space="preserve">Comprehensive List of Data Tesla Collects from their Customers. </w:t>
+              </w:r>
+              <w:r>
+                <w:rPr>
+                  <w:rFonts w:cs="Arial"/>
+                  <w:noProof/>
+                  <w:sz w:val="20"/>
+                </w:rPr>
+                <w:t xml:space="preserve">[Online] </w:t>
+              </w:r>
+              <w:r>
+                <w:rPr>
+                  <w:rFonts w:cs="Arial"/>
+                  <w:noProof/>
+                  <w:sz w:val="20"/>
+                </w:rPr>
+                <w:br/>
+                <w:t xml:space="preserve">Available at: </w:t>
+              </w:r>
+              <w:r>
+                <w:rPr>
+                  <w:rFonts w:cs="Arial"/>
+                  <w:noProof/>
+                  <w:sz w:val="20"/>
+                  <w:u w:val="single"/>
+                </w:rPr>
+                <w:t>https://www.zimlon.com/b/comprehensive-list-of-data-tesla-collects-from-their-customers-cm529/</w:t>
               </w:r>
             </w:p>
             <w:p>
-              <w:r>
-                <w:rPr>
-                  <w:noProof/>
+              <w:pPr>
+                <w:rPr>
+                  <w:rFonts w:cs="Arial"/>
+                  <w:sz w:val="20"/>
+                </w:rPr>
+              </w:pPr>
+              <w:r>
+                <w:rPr>
+                  <w:rFonts w:cs="Arial"/>
+                  <w:noProof/>
+                  <w:sz w:val="20"/>
                 </w:rPr>
                 <w:fldChar w:fldCharType="end"/>
               </w:r>
@@ -5233,97 +5871,6 @@
         </w:sdt>
       </w:sdtContent>
     </w:sdt>
-    <w:p/>
-    <w:p>
-      <w:hyperlink r:id="rId10" w:history="1"/>
-      <w:r>
-        <w:rPr>
-          <w:rStyle w:val="Hyperlink"/>
-        </w:rPr>
-        <w:t xml:space="preserve"> </w:t>
-      </w:r>
-    </w:p>
-    <w:p>
-      <w:hyperlink r:id="rId11" w:history="1"/>
-      <w:r>
-        <w:rPr>
-          <w:rStyle w:val="Hyperlink"/>
-        </w:rPr>
-        <w:t xml:space="preserve"> </w:t>
-      </w:r>
-    </w:p>
-    <w:p>
-      <w:hyperlink r:id="rId12" w:history="1"/>
-      <w:r>
-        <w:rPr>
-          <w:rStyle w:val="Hyperlink"/>
-        </w:rPr>
-        <w:t xml:space="preserve"> </w:t>
-      </w:r>
-    </w:p>
-    <w:p>
-      <w:hyperlink r:id="rId13" w:history="1"/>
-      <w:r>
-        <w:rPr>
-          <w:rStyle w:val="Hyperlink"/>
-        </w:rPr>
-        <w:t xml:space="preserve"> </w:t>
-      </w:r>
-    </w:p>
-    <w:p>
-      <w:hyperlink r:id="rId14" w:history="1"/>
-      <w:r>
-        <w:rPr>
-          <w:rStyle w:val="Hyperlink"/>
-        </w:rPr>
-        <w:t xml:space="preserve"> </w:t>
-      </w:r>
-    </w:p>
-    <w:p>
-      <w:hyperlink r:id="rId15" w:history="1"/>
-      <w:r>
-        <w:rPr>
-          <w:rStyle w:val="Hyperlink"/>
-        </w:rPr>
-        <w:t xml:space="preserve"> </w:t>
-      </w:r>
-    </w:p>
-    <w:p>
-      <w:pPr>
-        <w:rPr>
-          <w:rStyle w:val="Hyperlink"/>
-        </w:rPr>
-      </w:pPr>
-      <w:hyperlink r:id="rId16" w:history="1"/>
-      <w:r>
-        <w:rPr>
-          <w:rStyle w:val="Hyperlink"/>
-        </w:rPr>
-        <w:t xml:space="preserve"> </w:t>
-      </w:r>
-    </w:p>
-    <w:p>
-      <w:hyperlink r:id="rId17" w:history="1"/>
-      <w:r>
-        <w:rPr>
-          <w:rStyle w:val="Hyperlink"/>
-        </w:rPr>
-        <w:t xml:space="preserve"> </w:t>
-      </w:r>
-    </w:p>
-    <w:p>
-      <w:hyperlink r:id="rId18" w:history="1"/>
-      <w:r>
-        <w:rPr>
-          <w:rStyle w:val="Hyperlink"/>
-        </w:rPr>
-        <w:t xml:space="preserve"> </w:t>
-      </w:r>
-    </w:p>
-    <w:p/>
-    <w:p/>
-    <w:p/>
-    <w:p/>
     <w:sectPr>
       <w:pgSz w:w="12240" w:h="15840"/>
       <w:pgMar w:top="1440" w:right="1440" w:bottom="1440" w:left="1440" w:header="720" w:footer="720" w:gutter="0"/>
@@ -9126,7 +9673,7 @@
 </file>
 
 <file path=customXml/item1.xml><?xml version="1.0" encoding="utf-8"?>
-<b:Sources xmlns:b="http://schemas.openxmlformats.org/officeDocument/2006/bibliography" xmlns="http://schemas.openxmlformats.org/officeDocument/2006/bibliography" SelectedStyle="\APASixthEditionOfficeOnline.xsl" StyleName="APA" Version="6">
+<b:Sources xmlns:b="http://schemas.openxmlformats.org/officeDocument/2006/bibliography" xmlns="http://schemas.openxmlformats.org/officeDocument/2006/bibliography" SelectedStyle="\HarvardAnglia2008OfficeOnline.xsl" StyleName="Harvard - Anglia" Version="2008">
   <b:Source>
     <b:Tag>Rah20</b:Tag>
     <b:SourceType>InternetSite</b:SourceType>
@@ -9614,7 +10161,7 @@
 </file>
 
 <file path=customXml/itemProps1.xml><?xml version="1.0" encoding="utf-8"?>
-<ds:datastoreItem xmlns:ds="http://schemas.openxmlformats.org/officeDocument/2006/customXml" ds:itemID="{2AF7FACB-8BE2-4BA1-AF33-3297A104A098}">
+<ds:datastoreItem xmlns:ds="http://schemas.openxmlformats.org/officeDocument/2006/customXml" ds:itemID="{40D00316-3C56-46A4-9D07-9B2B4E919EB7}">
   <ds:schemaRefs>
     <ds:schemaRef ds:uri="http://schemas.openxmlformats.org/officeDocument/2006/bibliography"/>
   </ds:schemaRefs>

</xml_diff>